<commit_message>
Updated Future Dev documentation
</commit_message>
<xml_diff>
--- a/Documentation/FUTURE-DEVELOPER-DOCUMENTATION.docx
+++ b/Documentation/FUTURE-DEVELOPER-DOCUMENTATION.docx
@@ -711,21 +711,7 @@
         <w:rPr>
           <w:rFonts w:ascii="Arial" w:hAnsi="Arial" w:cs="Arial"/>
         </w:rPr>
-        <w:t xml:space="preserve">Variable names: Camel Case (i.e., </w:t>
-      </w:r>
-      <w:proofErr w:type="spellStart"/>
-      <w:r>
-        <w:rPr>
-          <w:rFonts w:ascii="Arial" w:hAnsi="Arial" w:cs="Arial"/>
-        </w:rPr>
-        <w:t>variableName</w:t>
-      </w:r>
-      <w:proofErr w:type="spellEnd"/>
-      <w:r>
-        <w:rPr>
-          <w:rFonts w:ascii="Arial" w:hAnsi="Arial" w:cs="Arial"/>
-        </w:rPr>
-        <w:t>)</w:t>
+        <w:t>Variable names: Camel Case (i.e., variableName)</w:t>
       </w:r>
     </w:p>
     <w:p>
@@ -743,21 +729,7 @@
         <w:rPr>
           <w:rFonts w:ascii="Arial" w:hAnsi="Arial" w:cs="Arial"/>
         </w:rPr>
-        <w:t xml:space="preserve">Class Definitions: Pascal Case (i.e., </w:t>
-      </w:r>
-      <w:proofErr w:type="spellStart"/>
-      <w:r>
-        <w:rPr>
-          <w:rFonts w:ascii="Arial" w:hAnsi="Arial" w:cs="Arial"/>
-        </w:rPr>
-        <w:t>ClassName</w:t>
-      </w:r>
-      <w:proofErr w:type="spellEnd"/>
-      <w:r>
-        <w:rPr>
-          <w:rFonts w:ascii="Arial" w:hAnsi="Arial" w:cs="Arial"/>
-        </w:rPr>
-        <w:t>)</w:t>
+        <w:t>Class Definitions: Pascal Case (i.e., ClassName)</w:t>
       </w:r>
     </w:p>
     <w:p>
@@ -857,21 +829,7 @@
         <w:rPr>
           <w:rFonts w:ascii="Arial" w:hAnsi="Arial" w:cs="Arial"/>
         </w:rPr>
-        <w:t xml:space="preserve">We use a global variable named ‘account’ to store information relevant to the user account. The account needs to be loaded before it can be used on a page. If any modifications are made to the </w:t>
-      </w:r>
-      <w:proofErr w:type="gramStart"/>
-      <w:r>
-        <w:rPr>
-          <w:rFonts w:ascii="Arial" w:hAnsi="Arial" w:cs="Arial"/>
-        </w:rPr>
-        <w:t>account</w:t>
-      </w:r>
-      <w:proofErr w:type="gramEnd"/>
-      <w:r>
-        <w:rPr>
-          <w:rFonts w:ascii="Arial" w:hAnsi="Arial" w:cs="Arial"/>
-        </w:rPr>
-        <w:t xml:space="preserve"> it must be saved before leaving the page.</w:t>
+        <w:t>We use a global variable named ‘account’ to store information relevant to the user account. The account needs to be loaded before it can be used on a page. If any modifications are made to the account it must be saved before leaving the page.</w:t>
       </w:r>
     </w:p>
     <w:p>
@@ -1186,21 +1144,7 @@
         <w:rPr>
           <w:rFonts w:ascii="Arial" w:hAnsi="Arial" w:cs="Arial"/>
         </w:rPr>
-        <w:t xml:space="preserve">To use our software, you must first have the above requirements. To run the website, you must do so from </w:t>
-      </w:r>
-      <w:proofErr w:type="gramStart"/>
-      <w:r>
-        <w:rPr>
-          <w:rFonts w:ascii="Arial" w:hAnsi="Arial" w:cs="Arial"/>
-        </w:rPr>
-        <w:t>the ‘/</w:t>
-      </w:r>
-      <w:proofErr w:type="gramEnd"/>
-      <w:r>
-        <w:rPr>
-          <w:rFonts w:ascii="Arial" w:hAnsi="Arial" w:cs="Arial"/>
-        </w:rPr>
-        <w:t>docs’ directory in the root of the repository. The docs directory contains the implementation of the website.</w:t>
+        <w:t>To use our software, you must first have the above requirements. To run the website, you must do so from the ‘/docs’ directory in the root of the repository. The docs directory contains the implementation of the website.</w:t>
       </w:r>
     </w:p>
     <w:p>
@@ -1229,6 +1173,19 @@
         <w:t>Project Composition</w:t>
       </w:r>
       <w:bookmarkEnd w:id="3"/>
+    </w:p>
+    <w:p>
+      <w:pPr>
+        <w:rPr>
+          <w:rFonts w:ascii="Arial" w:hAnsi="Arial" w:cs="Arial"/>
+        </w:rPr>
+      </w:pPr>
+      <w:r>
+        <w:rPr>
+          <w:rFonts w:ascii="Arial" w:hAnsi="Arial" w:cs="Arial"/>
+        </w:rPr>
+        <w:t>Currently there are 30+ files within the docs directory, 3000+ lines of code, and 700+ lines of comments.</w:t>
+      </w:r>
     </w:p>
     <w:p>
       <w:pPr>
@@ -1272,21 +1229,7 @@
         <w:rPr>
           <w:rFonts w:ascii="Arial" w:hAnsi="Arial" w:cs="Arial"/>
         </w:rPr>
-        <w:t xml:space="preserve">: This directory contains the whole implementation of </w:t>
-      </w:r>
-      <w:proofErr w:type="spellStart"/>
-      <w:r>
-        <w:rPr>
-          <w:rFonts w:ascii="Arial" w:hAnsi="Arial" w:cs="Arial"/>
-        </w:rPr>
-        <w:t>Monetally</w:t>
-      </w:r>
-      <w:proofErr w:type="spellEnd"/>
-      <w:r>
-        <w:rPr>
-          <w:rFonts w:ascii="Arial" w:hAnsi="Arial" w:cs="Arial"/>
-        </w:rPr>
-        <w:t>, this directory is where the website should be hosted from.</w:t>
+        <w:t>: This directory contains the whole implementation of Monetally, this directory is where the website should be hosted from.</w:t>
       </w:r>
     </w:p>
     <w:p>
@@ -1321,13 +1264,19 @@
           <w:rFonts w:ascii="Arial" w:hAnsi="Arial" w:cs="Arial"/>
         </w:rPr>
       </w:pPr>
+    </w:p>
+    <w:p>
+      <w:pPr>
+        <w:rPr>
+          <w:rFonts w:ascii="Arial" w:hAnsi="Arial" w:cs="Arial"/>
+        </w:rPr>
+      </w:pPr>
       <w:r>
         <w:rPr>
           <w:rFonts w:ascii="Arial" w:hAnsi="Arial" w:cs="Arial"/>
         </w:rPr>
         <w:t xml:space="preserve">Inside of the </w:t>
       </w:r>
-      <w:proofErr w:type="gramStart"/>
       <w:r>
         <w:rPr>
           <w:rFonts w:ascii="Arial" w:hAnsi="Arial" w:cs="Arial"/>
@@ -1336,7 +1285,6 @@
         </w:rPr>
         <w:t>docs</w:t>
       </w:r>
-      <w:proofErr w:type="gramEnd"/>
       <w:r>
         <w:rPr>
           <w:rFonts w:ascii="Arial" w:hAnsi="Arial" w:cs="Arial"/>
@@ -1347,21 +1295,7 @@
         <w:rPr>
           <w:rFonts w:ascii="Arial" w:hAnsi="Arial" w:cs="Arial"/>
         </w:rPr>
-        <w:t xml:space="preserve"> containing an ‘index.html’ file for the page layout, a </w:t>
-      </w:r>
-      <w:proofErr w:type="spellStart"/>
-      <w:r>
-        <w:rPr>
-          <w:rFonts w:ascii="Arial" w:hAnsi="Arial" w:cs="Arial"/>
-        </w:rPr>
-        <w:t>css</w:t>
-      </w:r>
-      <w:proofErr w:type="spellEnd"/>
-      <w:r>
-        <w:rPr>
-          <w:rFonts w:ascii="Arial" w:hAnsi="Arial" w:cs="Arial"/>
-        </w:rPr>
-        <w:t xml:space="preserve"> file for the styling used by the page, and a JavaScript file defining the functionality of the page</w:t>
+        <w:t xml:space="preserve"> containing an ‘index.html’ file for the page layout, a css file for the styling used by the page, and a JavaScript file defining the functionality of the page</w:t>
       </w:r>
       <w:r>
         <w:rPr>
@@ -1483,7 +1417,6 @@
         <w:br/>
         <w:t xml:space="preserve">Inside of the </w:t>
       </w:r>
-      <w:proofErr w:type="gramStart"/>
       <w:r>
         <w:rPr>
           <w:rFonts w:ascii="Arial" w:hAnsi="Arial" w:cs="Arial"/>
@@ -1492,7 +1425,6 @@
         </w:rPr>
         <w:t>docs</w:t>
       </w:r>
-      <w:proofErr w:type="gramEnd"/>
       <w:r>
         <w:rPr>
           <w:rFonts w:ascii="Arial" w:hAnsi="Arial" w:cs="Arial"/>
@@ -1583,13 +1515,6 @@
     </w:p>
     <w:p>
       <w:pPr>
-        <w:rPr>
-          <w:rFonts w:ascii="Arial" w:hAnsi="Arial" w:cs="Arial"/>
-        </w:rPr>
-      </w:pPr>
-    </w:p>
-    <w:p>
-      <w:pPr>
         <w:pStyle w:val="Heading1"/>
         <w:rPr>
           <w:rFonts w:ascii="Arial" w:hAnsi="Arial" w:cs="Arial"/>
@@ -1615,19 +1540,11 @@
           <w:rFonts w:ascii="Arial" w:hAnsi="Arial" w:cs="Arial"/>
         </w:rPr>
       </w:pPr>
-      <w:proofErr w:type="spellStart"/>
-      <w:r>
-        <w:rPr>
-          <w:rFonts w:ascii="Arial" w:hAnsi="Arial" w:cs="Arial"/>
-        </w:rPr>
-        <w:t>Monetally</w:t>
-      </w:r>
-      <w:proofErr w:type="spellEnd"/>
-      <w:r>
-        <w:rPr>
-          <w:rFonts w:ascii="Arial" w:hAnsi="Arial" w:cs="Arial"/>
-        </w:rPr>
-        <w:t xml:space="preserve"> is licensed under the open-source license zlib</w:t>
+      <w:r>
+        <w:rPr>
+          <w:rFonts w:ascii="Arial" w:hAnsi="Arial" w:cs="Arial"/>
+        </w:rPr>
+        <w:t>Monetally is licensed under the open-source license zlib</w:t>
       </w:r>
       <w:r>
         <w:rPr>
@@ -1761,21 +1678,7 @@
         <w:rPr>
           <w:rFonts w:ascii="Arial" w:hAnsi="Arial" w:cs="Arial"/>
         </w:rPr>
-        <w:t xml:space="preserve">There are 3 restrictions </w:t>
-      </w:r>
-      <w:proofErr w:type="gramStart"/>
-      <w:r>
-        <w:rPr>
-          <w:rFonts w:ascii="Arial" w:hAnsi="Arial" w:cs="Arial"/>
-        </w:rPr>
-        <w:t>to</w:t>
-      </w:r>
-      <w:proofErr w:type="gramEnd"/>
-      <w:r>
-        <w:rPr>
-          <w:rFonts w:ascii="Arial" w:hAnsi="Arial" w:cs="Arial"/>
-        </w:rPr>
-        <w:t xml:space="preserve"> your usage of </w:t>
+        <w:t xml:space="preserve">There are 3 restrictions to your usage of </w:t>
       </w:r>
       <w:r>
         <w:rPr>

</xml_diff>

<commit_message>
Updated Future Developer Documentation, Outlined Development Report
</commit_message>
<xml_diff>
--- a/Documentation/FUTURE-DEVELOPER-DOCUMENTATION.docx
+++ b/Documentation/FUTURE-DEVELOPER-DOCUMENTATION.docx
@@ -5,6 +5,7 @@
     <w:p>
       <w:pPr>
         <w:pStyle w:val="Title"/>
+        <w:spacing w:after="0"/>
         <w:jc w:val="center"/>
         <w:rPr>
           <w:rFonts w:ascii="Arial" w:hAnsi="Arial" w:cs="Arial"/>
@@ -89,6 +90,7 @@
         <w:p>
           <w:pPr>
             <w:pStyle w:val="TOCHeading"/>
+            <w:spacing w:before="0"/>
             <w:rPr>
               <w:rFonts w:ascii="Arial" w:hAnsi="Arial" w:cs="Arial"/>
               <w:b/>
@@ -114,44 +116,44 @@
             <w:tabs>
               <w:tab w:val="right" w:leader="dot" w:pos="9350"/>
             </w:tabs>
+            <w:spacing w:after="0"/>
             <w:rPr>
-              <w:rFonts w:ascii="Arial" w:hAnsi="Arial" w:cs="Arial"/>
+              <w:rFonts w:asciiTheme="minorHAnsi" w:eastAsiaTheme="minorEastAsia" w:hAnsiTheme="minorHAnsi" w:cstheme="minorBidi"/>
               <w:noProof/>
               <w:lang w:val="en-US"/>
             </w:rPr>
           </w:pPr>
           <w:r>
             <w:rPr>
-              <w:rFonts w:ascii="Arial" w:hAnsi="Arial" w:cs="Arial"/>
+              <w:rFonts w:cs="Arial"/>
             </w:rPr>
             <w:fldChar w:fldCharType="begin"/>
           </w:r>
           <w:r>
             <w:rPr>
-              <w:rFonts w:ascii="Arial" w:hAnsi="Arial" w:cs="Arial"/>
+              <w:rFonts w:cs="Arial"/>
             </w:rPr>
             <w:instrText xml:space="preserve"> TOC \o "1-3" \h \z \u </w:instrText>
           </w:r>
           <w:r>
             <w:rPr>
-              <w:rFonts w:ascii="Arial" w:hAnsi="Arial" w:cs="Arial"/>
+              <w:rFonts w:cs="Arial"/>
             </w:rPr>
             <w:fldChar w:fldCharType="separate"/>
           </w:r>
-          <w:hyperlink w:anchor="_Toc214540489" w:history="1">
+          <w:hyperlink w:anchor="_Toc214797986" w:history="1">
             <w:r>
               <w:rPr>
                 <w:rStyle w:val="Hyperlink"/>
-                <w:rFonts w:ascii="Arial" w:hAnsi="Arial" w:cs="Arial"/>
+                <w:rFonts w:cs="Arial"/>
                 <w:b/>
                 <w:bCs/>
                 <w:noProof/>
               </w:rPr>
-              <w:t>Code Convetions</w:t>
-            </w:r>
-            <w:r>
-              <w:rPr>
-                <w:rFonts w:ascii="Arial" w:hAnsi="Arial" w:cs="Arial"/>
+              <w:t>Overview</w:t>
+            </w:r>
+            <w:r>
+              <w:rPr>
                 <w:noProof/>
                 <w:webHidden/>
               </w:rPr>
@@ -159,7 +161,6 @@
             </w:r>
             <w:r>
               <w:rPr>
-                <w:rFonts w:ascii="Arial" w:hAnsi="Arial" w:cs="Arial"/>
                 <w:noProof/>
                 <w:webHidden/>
               </w:rPr>
@@ -167,22 +168,19 @@
             </w:r>
             <w:r>
               <w:rPr>
-                <w:rFonts w:ascii="Arial" w:hAnsi="Arial" w:cs="Arial"/>
-                <w:noProof/>
-                <w:webHidden/>
-              </w:rPr>
-              <w:instrText xml:space="preserve"> PAGEREF _Toc214540489 \h </w:instrText>
-            </w:r>
-            <w:r>
-              <w:rPr>
-                <w:rFonts w:ascii="Arial" w:hAnsi="Arial" w:cs="Arial"/>
-                <w:noProof/>
-                <w:webHidden/>
-              </w:rPr>
-            </w:r>
-            <w:r>
-              <w:rPr>
-                <w:rFonts w:ascii="Arial" w:hAnsi="Arial" w:cs="Arial"/>
+                <w:noProof/>
+                <w:webHidden/>
+              </w:rPr>
+              <w:instrText xml:space="preserve"> PAGEREF _Toc214797986 \h </w:instrText>
+            </w:r>
+            <w:r>
+              <w:rPr>
+                <w:noProof/>
+                <w:webHidden/>
+              </w:rPr>
+            </w:r>
+            <w:r>
+              <w:rPr>
                 <w:noProof/>
                 <w:webHidden/>
               </w:rPr>
@@ -190,7 +188,6 @@
             </w:r>
             <w:r>
               <w:rPr>
-                <w:rFonts w:ascii="Arial" w:hAnsi="Arial" w:cs="Arial"/>
                 <w:noProof/>
                 <w:webHidden/>
               </w:rPr>
@@ -198,7 +195,6 @@
             </w:r>
             <w:r>
               <w:rPr>
-                <w:rFonts w:ascii="Arial" w:hAnsi="Arial" w:cs="Arial"/>
                 <w:noProof/>
                 <w:webHidden/>
               </w:rPr>
@@ -212,26 +208,26 @@
             <w:tabs>
               <w:tab w:val="right" w:leader="dot" w:pos="9350"/>
             </w:tabs>
+            <w:spacing w:after="0"/>
             <w:rPr>
-              <w:rFonts w:ascii="Arial" w:hAnsi="Arial" w:cs="Arial"/>
+              <w:rFonts w:asciiTheme="minorHAnsi" w:eastAsiaTheme="minorEastAsia" w:hAnsiTheme="minorHAnsi" w:cstheme="minorBidi"/>
               <w:noProof/>
               <w:lang w:val="en-US"/>
             </w:rPr>
           </w:pPr>
-          <w:hyperlink w:anchor="_Toc214540490" w:history="1">
+          <w:hyperlink w:anchor="_Toc214797987" w:history="1">
             <w:r>
               <w:rPr>
                 <w:rStyle w:val="Hyperlink"/>
-                <w:rFonts w:ascii="Arial" w:hAnsi="Arial" w:cs="Arial"/>
+                <w:rFonts w:cs="Arial"/>
                 <w:b/>
                 <w:bCs/>
                 <w:noProof/>
               </w:rPr>
-              <w:t>Next Development Cycle</w:t>
-            </w:r>
-            <w:r>
-              <w:rPr>
-                <w:rFonts w:ascii="Arial" w:hAnsi="Arial" w:cs="Arial"/>
+              <w:t>Code Conventions</w:t>
+            </w:r>
+            <w:r>
+              <w:rPr>
                 <w:noProof/>
                 <w:webHidden/>
               </w:rPr>
@@ -239,7 +235,6 @@
             </w:r>
             <w:r>
               <w:rPr>
-                <w:rFonts w:ascii="Arial" w:hAnsi="Arial" w:cs="Arial"/>
                 <w:noProof/>
                 <w:webHidden/>
               </w:rPr>
@@ -247,22 +242,19 @@
             </w:r>
             <w:r>
               <w:rPr>
-                <w:rFonts w:ascii="Arial" w:hAnsi="Arial" w:cs="Arial"/>
-                <w:noProof/>
-                <w:webHidden/>
-              </w:rPr>
-              <w:instrText xml:space="preserve"> PAGEREF _Toc214540490 \h </w:instrText>
-            </w:r>
-            <w:r>
-              <w:rPr>
-                <w:rFonts w:ascii="Arial" w:hAnsi="Arial" w:cs="Arial"/>
-                <w:noProof/>
-                <w:webHidden/>
-              </w:rPr>
-            </w:r>
-            <w:r>
-              <w:rPr>
-                <w:rFonts w:ascii="Arial" w:hAnsi="Arial" w:cs="Arial"/>
+                <w:noProof/>
+                <w:webHidden/>
+              </w:rPr>
+              <w:instrText xml:space="preserve"> PAGEREF _Toc214797987 \h </w:instrText>
+            </w:r>
+            <w:r>
+              <w:rPr>
+                <w:noProof/>
+                <w:webHidden/>
+              </w:rPr>
+            </w:r>
+            <w:r>
+              <w:rPr>
                 <w:noProof/>
                 <w:webHidden/>
               </w:rPr>
@@ -270,7 +262,6 @@
             </w:r>
             <w:r>
               <w:rPr>
-                <w:rFonts w:ascii="Arial" w:hAnsi="Arial" w:cs="Arial"/>
                 <w:noProof/>
                 <w:webHidden/>
               </w:rPr>
@@ -278,7 +269,6 @@
             </w:r>
             <w:r>
               <w:rPr>
-                <w:rFonts w:ascii="Arial" w:hAnsi="Arial" w:cs="Arial"/>
                 <w:noProof/>
                 <w:webHidden/>
               </w:rPr>
@@ -292,26 +282,26 @@
             <w:tabs>
               <w:tab w:val="right" w:leader="dot" w:pos="9350"/>
             </w:tabs>
+            <w:spacing w:after="0"/>
             <w:rPr>
-              <w:rFonts w:ascii="Arial" w:hAnsi="Arial" w:cs="Arial"/>
+              <w:rFonts w:asciiTheme="minorHAnsi" w:eastAsiaTheme="minorEastAsia" w:hAnsiTheme="minorHAnsi" w:cstheme="minorBidi"/>
               <w:noProof/>
               <w:lang w:val="en-US"/>
             </w:rPr>
           </w:pPr>
-          <w:hyperlink w:anchor="_Toc214540491" w:history="1">
+          <w:hyperlink w:anchor="_Toc214797988" w:history="1">
             <w:r>
               <w:rPr>
                 <w:rStyle w:val="Hyperlink"/>
-                <w:rFonts w:ascii="Arial" w:hAnsi="Arial" w:cs="Arial"/>
+                <w:rFonts w:cs="Arial"/>
                 <w:b/>
                 <w:bCs/>
                 <w:noProof/>
               </w:rPr>
-              <w:t>Setup Instructions</w:t>
-            </w:r>
-            <w:r>
-              <w:rPr>
-                <w:rFonts w:ascii="Arial" w:hAnsi="Arial" w:cs="Arial"/>
+              <w:t>Next Development Cycle</w:t>
+            </w:r>
+            <w:r>
+              <w:rPr>
                 <w:noProof/>
                 <w:webHidden/>
               </w:rPr>
@@ -319,7 +309,6 @@
             </w:r>
             <w:r>
               <w:rPr>
-                <w:rFonts w:ascii="Arial" w:hAnsi="Arial" w:cs="Arial"/>
                 <w:noProof/>
                 <w:webHidden/>
               </w:rPr>
@@ -327,22 +316,19 @@
             </w:r>
             <w:r>
               <w:rPr>
-                <w:rFonts w:ascii="Arial" w:hAnsi="Arial" w:cs="Arial"/>
-                <w:noProof/>
-                <w:webHidden/>
-              </w:rPr>
-              <w:instrText xml:space="preserve"> PAGEREF _Toc214540491 \h </w:instrText>
-            </w:r>
-            <w:r>
-              <w:rPr>
-                <w:rFonts w:ascii="Arial" w:hAnsi="Arial" w:cs="Arial"/>
-                <w:noProof/>
-                <w:webHidden/>
-              </w:rPr>
-            </w:r>
-            <w:r>
-              <w:rPr>
-                <w:rFonts w:ascii="Arial" w:hAnsi="Arial" w:cs="Arial"/>
+                <w:noProof/>
+                <w:webHidden/>
+              </w:rPr>
+              <w:instrText xml:space="preserve"> PAGEREF _Toc214797988 \h </w:instrText>
+            </w:r>
+            <w:r>
+              <w:rPr>
+                <w:noProof/>
+                <w:webHidden/>
+              </w:rPr>
+            </w:r>
+            <w:r>
+              <w:rPr>
                 <w:noProof/>
                 <w:webHidden/>
               </w:rPr>
@@ -350,7 +336,6 @@
             </w:r>
             <w:r>
               <w:rPr>
-                <w:rFonts w:ascii="Arial" w:hAnsi="Arial" w:cs="Arial"/>
                 <w:noProof/>
                 <w:webHidden/>
               </w:rPr>
@@ -358,7 +343,6 @@
             </w:r>
             <w:r>
               <w:rPr>
-                <w:rFonts w:ascii="Arial" w:hAnsi="Arial" w:cs="Arial"/>
                 <w:noProof/>
                 <w:webHidden/>
               </w:rPr>
@@ -372,26 +356,26 @@
             <w:tabs>
               <w:tab w:val="right" w:leader="dot" w:pos="9350"/>
             </w:tabs>
+            <w:spacing w:after="0"/>
             <w:rPr>
-              <w:rFonts w:ascii="Arial" w:hAnsi="Arial" w:cs="Arial"/>
+              <w:rFonts w:asciiTheme="minorHAnsi" w:eastAsiaTheme="minorEastAsia" w:hAnsiTheme="minorHAnsi" w:cstheme="minorBidi"/>
               <w:noProof/>
               <w:lang w:val="en-US"/>
             </w:rPr>
           </w:pPr>
-          <w:hyperlink w:anchor="_Toc214540492" w:history="1">
+          <w:hyperlink w:anchor="_Toc214797989" w:history="1">
             <w:r>
               <w:rPr>
                 <w:rStyle w:val="Hyperlink"/>
-                <w:rFonts w:ascii="Arial" w:hAnsi="Arial" w:cs="Arial"/>
+                <w:rFonts w:cs="Arial"/>
                 <w:b/>
                 <w:bCs/>
                 <w:noProof/>
               </w:rPr>
-              <w:t>Project Composition</w:t>
-            </w:r>
-            <w:r>
-              <w:rPr>
-                <w:rFonts w:ascii="Arial" w:hAnsi="Arial" w:cs="Arial"/>
+              <w:t>Setup Instructions</w:t>
+            </w:r>
+            <w:r>
+              <w:rPr>
                 <w:noProof/>
                 <w:webHidden/>
               </w:rPr>
@@ -399,7 +383,6 @@
             </w:r>
             <w:r>
               <w:rPr>
-                <w:rFonts w:ascii="Arial" w:hAnsi="Arial" w:cs="Arial"/>
                 <w:noProof/>
                 <w:webHidden/>
               </w:rPr>
@@ -407,22 +390,19 @@
             </w:r>
             <w:r>
               <w:rPr>
-                <w:rFonts w:ascii="Arial" w:hAnsi="Arial" w:cs="Arial"/>
-                <w:noProof/>
-                <w:webHidden/>
-              </w:rPr>
-              <w:instrText xml:space="preserve"> PAGEREF _Toc214540492 \h </w:instrText>
-            </w:r>
-            <w:r>
-              <w:rPr>
-                <w:rFonts w:ascii="Arial" w:hAnsi="Arial" w:cs="Arial"/>
-                <w:noProof/>
-                <w:webHidden/>
-              </w:rPr>
-            </w:r>
-            <w:r>
-              <w:rPr>
-                <w:rFonts w:ascii="Arial" w:hAnsi="Arial" w:cs="Arial"/>
+                <w:noProof/>
+                <w:webHidden/>
+              </w:rPr>
+              <w:instrText xml:space="preserve"> PAGEREF _Toc214797989 \h </w:instrText>
+            </w:r>
+            <w:r>
+              <w:rPr>
+                <w:noProof/>
+                <w:webHidden/>
+              </w:rPr>
+            </w:r>
+            <w:r>
+              <w:rPr>
                 <w:noProof/>
                 <w:webHidden/>
               </w:rPr>
@@ -430,7 +410,6 @@
             </w:r>
             <w:r>
               <w:rPr>
-                <w:rFonts w:ascii="Arial" w:hAnsi="Arial" w:cs="Arial"/>
                 <w:noProof/>
                 <w:webHidden/>
               </w:rPr>
@@ -438,7 +417,6 @@
             </w:r>
             <w:r>
               <w:rPr>
-                <w:rFonts w:ascii="Arial" w:hAnsi="Arial" w:cs="Arial"/>
                 <w:noProof/>
                 <w:webHidden/>
               </w:rPr>
@@ -452,26 +430,26 @@
             <w:tabs>
               <w:tab w:val="right" w:leader="dot" w:pos="9350"/>
             </w:tabs>
+            <w:spacing w:after="0"/>
             <w:rPr>
-              <w:rFonts w:ascii="Arial" w:hAnsi="Arial" w:cs="Arial"/>
+              <w:rFonts w:asciiTheme="minorHAnsi" w:eastAsiaTheme="minorEastAsia" w:hAnsiTheme="minorHAnsi" w:cstheme="minorBidi"/>
               <w:noProof/>
               <w:lang w:val="en-US"/>
             </w:rPr>
           </w:pPr>
-          <w:hyperlink w:anchor="_Toc214540493" w:history="1">
+          <w:hyperlink w:anchor="_Toc214797990" w:history="1">
             <w:r>
               <w:rPr>
                 <w:rStyle w:val="Hyperlink"/>
-                <w:rFonts w:ascii="Arial" w:hAnsi="Arial" w:cs="Arial"/>
+                <w:rFonts w:cs="Arial"/>
                 <w:b/>
                 <w:bCs/>
                 <w:noProof/>
               </w:rPr>
-              <w:t>Licensing Information &amp; Restrictions</w:t>
-            </w:r>
-            <w:r>
-              <w:rPr>
-                <w:rFonts w:ascii="Arial" w:hAnsi="Arial" w:cs="Arial"/>
+              <w:t>Project Composition</w:t>
+            </w:r>
+            <w:r>
+              <w:rPr>
                 <w:noProof/>
                 <w:webHidden/>
               </w:rPr>
@@ -479,7 +457,6 @@
             </w:r>
             <w:r>
               <w:rPr>
-                <w:rFonts w:ascii="Arial" w:hAnsi="Arial" w:cs="Arial"/>
                 <w:noProof/>
                 <w:webHidden/>
               </w:rPr>
@@ -487,22 +464,19 @@
             </w:r>
             <w:r>
               <w:rPr>
-                <w:rFonts w:ascii="Arial" w:hAnsi="Arial" w:cs="Arial"/>
-                <w:noProof/>
-                <w:webHidden/>
-              </w:rPr>
-              <w:instrText xml:space="preserve"> PAGEREF _Toc214540493 \h </w:instrText>
-            </w:r>
-            <w:r>
-              <w:rPr>
-                <w:rFonts w:ascii="Arial" w:hAnsi="Arial" w:cs="Arial"/>
-                <w:noProof/>
-                <w:webHidden/>
-              </w:rPr>
-            </w:r>
-            <w:r>
-              <w:rPr>
-                <w:rFonts w:ascii="Arial" w:hAnsi="Arial" w:cs="Arial"/>
+                <w:noProof/>
+                <w:webHidden/>
+              </w:rPr>
+              <w:instrText xml:space="preserve"> PAGEREF _Toc214797990 \h </w:instrText>
+            </w:r>
+            <w:r>
+              <w:rPr>
+                <w:noProof/>
+                <w:webHidden/>
+              </w:rPr>
+            </w:r>
+            <w:r>
+              <w:rPr>
                 <w:noProof/>
                 <w:webHidden/>
               </w:rPr>
@@ -510,15 +484,13 @@
             </w:r>
             <w:r>
               <w:rPr>
-                <w:rFonts w:ascii="Arial" w:hAnsi="Arial" w:cs="Arial"/>
-                <w:noProof/>
-                <w:webHidden/>
-              </w:rPr>
-              <w:t>3</w:t>
-            </w:r>
-            <w:r>
-              <w:rPr>
-                <w:rFonts w:ascii="Arial" w:hAnsi="Arial" w:cs="Arial"/>
+                <w:noProof/>
+                <w:webHidden/>
+              </w:rPr>
+              <w:t>2</w:t>
+            </w:r>
+            <w:r>
+              <w:rPr>
                 <w:noProof/>
                 <w:webHidden/>
               </w:rPr>
@@ -532,24 +504,101 @@
             <w:tabs>
               <w:tab w:val="right" w:leader="dot" w:pos="9350"/>
             </w:tabs>
+            <w:spacing w:after="0"/>
             <w:rPr>
-              <w:rFonts w:ascii="Arial" w:hAnsi="Arial" w:cs="Arial"/>
+              <w:rFonts w:asciiTheme="minorHAnsi" w:eastAsiaTheme="minorEastAsia" w:hAnsiTheme="minorHAnsi" w:cstheme="minorBidi"/>
+              <w:noProof/>
+              <w:lang w:val="en-US"/>
             </w:rPr>
           </w:pPr>
-          <w:hyperlink w:anchor="_Toc214540494" w:history="1">
+          <w:hyperlink w:anchor="_Toc214797991" w:history="1">
             <w:r>
               <w:rPr>
                 <w:rStyle w:val="Hyperlink"/>
-                <w:rFonts w:ascii="Arial" w:hAnsi="Arial" w:cs="Arial"/>
+                <w:rFonts w:cs="Arial"/>
                 <w:b/>
                 <w:bCs/>
                 <w:noProof/>
               </w:rPr>
+              <w:t>Licensing Information &amp; Restrictions</w:t>
+            </w:r>
+            <w:r>
+              <w:rPr>
+                <w:noProof/>
+                <w:webHidden/>
+              </w:rPr>
+              <w:tab/>
+            </w:r>
+            <w:r>
+              <w:rPr>
+                <w:noProof/>
+                <w:webHidden/>
+              </w:rPr>
+              <w:fldChar w:fldCharType="begin"/>
+            </w:r>
+            <w:r>
+              <w:rPr>
+                <w:noProof/>
+                <w:webHidden/>
+              </w:rPr>
+              <w:instrText xml:space="preserve"> PAGEREF _Toc214797991 \h </w:instrText>
+            </w:r>
+            <w:r>
+              <w:rPr>
+                <w:noProof/>
+                <w:webHidden/>
+              </w:rPr>
+            </w:r>
+            <w:r>
+              <w:rPr>
+                <w:noProof/>
+                <w:webHidden/>
+              </w:rPr>
+              <w:fldChar w:fldCharType="separate"/>
+            </w:r>
+            <w:r>
+              <w:rPr>
+                <w:noProof/>
+                <w:webHidden/>
+              </w:rPr>
+              <w:t>3</w:t>
+            </w:r>
+            <w:r>
+              <w:rPr>
+                <w:noProof/>
+                <w:webHidden/>
+              </w:rPr>
+              <w:fldChar w:fldCharType="end"/>
+            </w:r>
+          </w:hyperlink>
+        </w:p>
+        <w:p>
+          <w:pPr>
+            <w:pStyle w:val="TOC1"/>
+            <w:tabs>
+              <w:tab w:val="right" w:leader="dot" w:pos="9350"/>
+            </w:tabs>
+            <w:spacing w:after="0"/>
+            <w:rPr>
+              <w:rFonts w:cs="Arial"/>
+              <w:b/>
+              <w:bCs/>
+              <w:noProof/>
+            </w:rPr>
+          </w:pPr>
+          <w:hyperlink w:anchor="_Toc214797992" w:history="1">
+            <w:r>
+              <w:rPr>
+                <w:rStyle w:val="Hyperlink"/>
+                <w:rFonts w:cs="Arial"/>
+                <w:b/>
+                <w:bCs/>
+                <w:noProof/>
+              </w:rPr>
               <w:t>Current Flaws &amp; Bugs</w:t>
             </w:r>
             <w:r>
               <w:rPr>
-                <w:rFonts w:ascii="Arial" w:hAnsi="Arial" w:cs="Arial"/>
                 <w:noProof/>
                 <w:webHidden/>
               </w:rPr>
@@ -557,7 +606,6 @@
             </w:r>
             <w:r>
               <w:rPr>
-                <w:rFonts w:ascii="Arial" w:hAnsi="Arial" w:cs="Arial"/>
                 <w:noProof/>
                 <w:webHidden/>
               </w:rPr>
@@ -565,22 +613,19 @@
             </w:r>
             <w:r>
               <w:rPr>
-                <w:rFonts w:ascii="Arial" w:hAnsi="Arial" w:cs="Arial"/>
-                <w:noProof/>
-                <w:webHidden/>
-              </w:rPr>
-              <w:instrText xml:space="preserve"> PAGEREF _Toc214540494 \h </w:instrText>
-            </w:r>
-            <w:r>
-              <w:rPr>
-                <w:rFonts w:ascii="Arial" w:hAnsi="Arial" w:cs="Arial"/>
-                <w:noProof/>
-                <w:webHidden/>
-              </w:rPr>
-            </w:r>
-            <w:r>
-              <w:rPr>
-                <w:rFonts w:ascii="Arial" w:hAnsi="Arial" w:cs="Arial"/>
+                <w:noProof/>
+                <w:webHidden/>
+              </w:rPr>
+              <w:instrText xml:space="preserve"> PAGEREF _Toc214797992 \h </w:instrText>
+            </w:r>
+            <w:r>
+              <w:rPr>
+                <w:noProof/>
+                <w:webHidden/>
+              </w:rPr>
+            </w:r>
+            <w:r>
+              <w:rPr>
                 <w:noProof/>
                 <w:webHidden/>
               </w:rPr>
@@ -588,7 +633,6 @@
             </w:r>
             <w:r>
               <w:rPr>
-                <w:rFonts w:ascii="Arial" w:hAnsi="Arial" w:cs="Arial"/>
                 <w:noProof/>
                 <w:webHidden/>
               </w:rPr>
@@ -596,7 +640,6 @@
             </w:r>
             <w:r>
               <w:rPr>
-                <w:rFonts w:ascii="Arial" w:hAnsi="Arial" w:cs="Arial"/>
                 <w:noProof/>
                 <w:webHidden/>
               </w:rPr>
@@ -605,7 +648,7 @@
           </w:hyperlink>
           <w:r>
             <w:rPr>
-              <w:rFonts w:ascii="Arial" w:hAnsi="Arial" w:cs="Arial"/>
+              <w:rFonts w:cs="Arial"/>
               <w:b/>
               <w:bCs/>
               <w:noProof/>
@@ -616,8 +659,13 @@
       </w:sdtContent>
     </w:sdt>
     <w:p>
+      <w:bookmarkStart w:id="0" w:name="_Toc214797986"/>
+    </w:p>
+    <w:p/>
+    <w:p>
       <w:pPr>
         <w:pStyle w:val="Heading1"/>
+        <w:spacing w:before="0" w:after="0"/>
         <w:rPr>
           <w:rFonts w:ascii="Arial" w:hAnsi="Arial" w:cs="Arial"/>
           <w:b/>
@@ -625,7 +673,6 @@
           <w:szCs w:val="24"/>
         </w:rPr>
       </w:pPr>
-      <w:bookmarkStart w:id="0" w:name="_Toc214540489"/>
       <w:r>
         <w:rPr>
           <w:rFonts w:ascii="Arial" w:hAnsi="Arial" w:cs="Arial"/>
@@ -633,17 +680,34 @@
           <w:bCs/>
           <w:szCs w:val="24"/>
         </w:rPr>
-        <w:t>Code Conve</w:t>
-      </w:r>
-      <w:r>
+        <w:t>Overview</w:t>
+      </w:r>
+      <w:bookmarkEnd w:id="0"/>
+    </w:p>
+    <w:p>
+      <w:proofErr w:type="spellStart"/>
+      <w:r>
+        <w:t>Monetally</w:t>
+      </w:r>
+      <w:proofErr w:type="spellEnd"/>
+      <w:r>
+        <w:t xml:space="preserve"> is a financial website made to help users improve their financial literacy. Helping them learn how to manage their finances. Currently the software is entirely local, no servers are used. All information is stored on the user’s machine, on the website itself or in encrypted files the user can download holding all account data.</w:t>
+      </w:r>
+    </w:p>
+    <w:p/>
+    <w:p/>
+    <w:p>
+      <w:pPr>
+        <w:pStyle w:val="Heading1"/>
+        <w:spacing w:before="0" w:after="0"/>
         <w:rPr>
           <w:rFonts w:ascii="Arial" w:hAnsi="Arial" w:cs="Arial"/>
           <w:b/>
           <w:bCs/>
           <w:szCs w:val="24"/>
         </w:rPr>
-        <w:t>n</w:t>
-      </w:r>
+      </w:pPr>
+      <w:bookmarkStart w:id="1" w:name="_Toc214797987"/>
       <w:r>
         <w:rPr>
           <w:rFonts w:ascii="Arial" w:hAnsi="Arial" w:cs="Arial"/>
@@ -651,19 +715,37 @@
           <w:bCs/>
           <w:szCs w:val="24"/>
         </w:rPr>
+        <w:t>Code Conve</w:t>
+      </w:r>
+      <w:r>
+        <w:rPr>
+          <w:rFonts w:ascii="Arial" w:hAnsi="Arial" w:cs="Arial"/>
+          <w:b/>
+          <w:bCs/>
+          <w:szCs w:val="24"/>
+        </w:rPr>
+        <w:t>n</w:t>
+      </w:r>
+      <w:r>
+        <w:rPr>
+          <w:rFonts w:ascii="Arial" w:hAnsi="Arial" w:cs="Arial"/>
+          <w:b/>
+          <w:bCs/>
+          <w:szCs w:val="24"/>
+        </w:rPr>
         <w:t>tions</w:t>
       </w:r>
-      <w:bookmarkEnd w:id="0"/>
-    </w:p>
-    <w:p>
-      <w:pPr>
-        <w:rPr>
-          <w:rFonts w:ascii="Arial" w:hAnsi="Arial" w:cs="Arial"/>
-        </w:rPr>
-      </w:pPr>
-      <w:r>
-        <w:rPr>
-          <w:rFonts w:ascii="Arial" w:hAnsi="Arial" w:cs="Arial"/>
+      <w:bookmarkEnd w:id="1"/>
+    </w:p>
+    <w:p>
+      <w:pPr>
+        <w:rPr>
+          <w:rFonts w:cs="Arial"/>
+        </w:rPr>
+      </w:pPr>
+      <w:r>
+        <w:rPr>
+          <w:rFonts w:cs="Arial"/>
         </w:rPr>
         <w:t xml:space="preserve">Our software follows the style conventions defined by </w:t>
       </w:r>
@@ -671,14 +753,14 @@
         <w:r>
           <w:rPr>
             <w:rStyle w:val="Hyperlink"/>
-            <w:rFonts w:ascii="Arial" w:hAnsi="Arial" w:cs="Arial"/>
+            <w:rFonts w:cs="Arial"/>
           </w:rPr>
           <w:t>https://developer.mozilla.org/en-US/docs/MDN/Writing_guidelines/Code_style_guide</w:t>
         </w:r>
       </w:hyperlink>
       <w:r>
         <w:rPr>
-          <w:rFonts w:ascii="Arial" w:hAnsi="Arial" w:cs="Arial"/>
+          <w:rFonts w:cs="Arial"/>
         </w:rPr>
         <w:t>.</w:t>
       </w:r>
@@ -686,12 +768,12 @@
     <w:p>
       <w:pPr>
         <w:rPr>
-          <w:rFonts w:ascii="Arial" w:hAnsi="Arial" w:cs="Arial"/>
-        </w:rPr>
-      </w:pPr>
-      <w:r>
-        <w:rPr>
-          <w:rFonts w:ascii="Arial" w:hAnsi="Arial" w:cs="Arial"/>
+          <w:rFonts w:cs="Arial"/>
+        </w:rPr>
+      </w:pPr>
+      <w:r>
+        <w:rPr>
+          <w:rFonts w:cs="Arial"/>
         </w:rPr>
         <w:t>In general, we use the following style conventions:</w:t>
       </w:r>
@@ -704,14 +786,28 @@
           <w:numId w:val="7"/>
         </w:numPr>
         <w:rPr>
-          <w:rFonts w:ascii="Arial" w:hAnsi="Arial" w:cs="Arial"/>
-        </w:rPr>
-      </w:pPr>
-      <w:r>
-        <w:rPr>
-          <w:rFonts w:ascii="Arial" w:hAnsi="Arial" w:cs="Arial"/>
-        </w:rPr>
-        <w:t>Variable names: Camel Case (i.e., variableName)</w:t>
+          <w:rFonts w:cs="Arial"/>
+        </w:rPr>
+      </w:pPr>
+      <w:r>
+        <w:rPr>
+          <w:rFonts w:cs="Arial"/>
+        </w:rPr>
+        <w:t xml:space="preserve">Variable names: Camel Case (i.e., </w:t>
+      </w:r>
+      <w:proofErr w:type="spellStart"/>
+      <w:r>
+        <w:rPr>
+          <w:rFonts w:cs="Arial"/>
+        </w:rPr>
+        <w:t>variableName</w:t>
+      </w:r>
+      <w:proofErr w:type="spellEnd"/>
+      <w:r>
+        <w:rPr>
+          <w:rFonts w:cs="Arial"/>
+        </w:rPr>
+        <w:t>)</w:t>
       </w:r>
     </w:p>
     <w:p>
@@ -722,14 +818,28 @@
           <w:numId w:val="7"/>
         </w:numPr>
         <w:rPr>
-          <w:rFonts w:ascii="Arial" w:hAnsi="Arial" w:cs="Arial"/>
-        </w:rPr>
-      </w:pPr>
-      <w:r>
-        <w:rPr>
-          <w:rFonts w:ascii="Arial" w:hAnsi="Arial" w:cs="Arial"/>
-        </w:rPr>
-        <w:t>Class Definitions: Pascal Case (i.e., ClassName)</w:t>
+          <w:rFonts w:cs="Arial"/>
+        </w:rPr>
+      </w:pPr>
+      <w:r>
+        <w:rPr>
+          <w:rFonts w:cs="Arial"/>
+        </w:rPr>
+        <w:t xml:space="preserve">Class Definitions: Pascal Case (i.e., </w:t>
+      </w:r>
+      <w:proofErr w:type="spellStart"/>
+      <w:r>
+        <w:rPr>
+          <w:rFonts w:cs="Arial"/>
+        </w:rPr>
+        <w:t>ClassName</w:t>
+      </w:r>
+      <w:proofErr w:type="spellEnd"/>
+      <w:r>
+        <w:rPr>
+          <w:rFonts w:cs="Arial"/>
+        </w:rPr>
+        <w:t>)</w:t>
       </w:r>
     </w:p>
     <w:p>
@@ -740,18 +850,18 @@
           <w:numId w:val="7"/>
         </w:numPr>
         <w:rPr>
-          <w:rFonts w:ascii="Arial" w:hAnsi="Arial" w:cs="Arial"/>
-        </w:rPr>
-      </w:pPr>
-      <w:r>
-        <w:rPr>
-          <w:rFonts w:ascii="Arial" w:hAnsi="Arial" w:cs="Arial"/>
+          <w:rFonts w:cs="Arial"/>
+        </w:rPr>
+      </w:pPr>
+      <w:r>
+        <w:rPr>
+          <w:rFonts w:cs="Arial"/>
         </w:rPr>
         <w:t xml:space="preserve">We use the </w:t>
       </w:r>
       <w:r>
         <w:rPr>
-          <w:rFonts w:ascii="Arial" w:hAnsi="Arial" w:cs="Arial"/>
+          <w:rFonts w:cs="Arial"/>
           <w:b/>
           <w:bCs/>
         </w:rPr>
@@ -759,13 +869,13 @@
       </w:r>
       <w:r>
         <w:rPr>
-          <w:rFonts w:ascii="Arial" w:hAnsi="Arial" w:cs="Arial"/>
+          <w:rFonts w:cs="Arial"/>
         </w:rPr>
         <w:t xml:space="preserve"> using the </w:t>
       </w:r>
       <w:r>
         <w:rPr>
-          <w:rFonts w:ascii="Arial" w:hAnsi="Arial" w:cs="Arial"/>
+          <w:rFonts w:cs="Arial"/>
           <w:b/>
           <w:bCs/>
         </w:rPr>
@@ -773,7 +883,7 @@
       </w:r>
       <w:r>
         <w:rPr>
-          <w:rFonts w:ascii="Arial" w:hAnsi="Arial" w:cs="Arial"/>
+          <w:rFonts w:cs="Arial"/>
         </w:rPr>
         <w:t xml:space="preserve"> keyword for class definition instead of prototypes.</w:t>
       </w:r>
@@ -781,19 +891,19 @@
     <w:p>
       <w:pPr>
         <w:rPr>
-          <w:rFonts w:ascii="Arial" w:hAnsi="Arial" w:cs="Arial"/>
-        </w:rPr>
-      </w:pPr>
-    </w:p>
-    <w:p>
-      <w:pPr>
-        <w:rPr>
-          <w:rFonts w:ascii="Arial" w:hAnsi="Arial" w:cs="Arial"/>
-        </w:rPr>
-      </w:pPr>
-      <w:r>
-        <w:rPr>
-          <w:rFonts w:ascii="Arial" w:hAnsi="Arial" w:cs="Arial"/>
+          <w:rFonts w:cs="Arial"/>
+        </w:rPr>
+      </w:pPr>
+    </w:p>
+    <w:p>
+      <w:pPr>
+        <w:rPr>
+          <w:rFonts w:cs="Arial"/>
+        </w:rPr>
+      </w:pPr>
+      <w:r>
+        <w:rPr>
+          <w:rFonts w:cs="Arial"/>
           <w:b/>
           <w:bCs/>
         </w:rPr>
@@ -801,7 +911,7 @@
       </w:r>
       <w:r>
         <w:rPr>
-          <w:rFonts w:ascii="Arial" w:hAnsi="Arial" w:cs="Arial"/>
+          <w:rFonts w:cs="Arial"/>
           <w:b/>
           <w:bCs/>
         </w:rPr>
@@ -809,7 +919,7 @@
       </w:r>
       <w:r>
         <w:rPr>
-          <w:rFonts w:ascii="Arial" w:hAnsi="Arial" w:cs="Arial"/>
+          <w:rFonts w:cs="Arial"/>
         </w:rPr>
         <w:t>:</w:t>
       </w:r>
@@ -822,70 +932,26 @@
           <w:numId w:val="8"/>
         </w:numPr>
         <w:rPr>
-          <w:rFonts w:ascii="Arial" w:hAnsi="Arial" w:cs="Arial"/>
-        </w:rPr>
-      </w:pPr>
-      <w:r>
-        <w:rPr>
-          <w:rFonts w:ascii="Arial" w:hAnsi="Arial" w:cs="Arial"/>
-        </w:rPr>
-        <w:t>We use a global variable named ‘account’ to store information relevant to the user account. The account needs to be loaded before it can be used on a page. If any modifications are made to the account it must be saved before leaving the page.</w:t>
-      </w:r>
-    </w:p>
-    <w:p>
-      <w:pPr>
-        <w:rPr>
-          <w:rFonts w:ascii="Arial" w:hAnsi="Arial" w:cs="Arial"/>
-        </w:rPr>
-      </w:pPr>
-    </w:p>
-    <w:p>
-      <w:pPr>
-        <w:pStyle w:val="Heading1"/>
-        <w:rPr>
-          <w:rFonts w:ascii="Arial" w:hAnsi="Arial" w:cs="Arial"/>
-          <w:b/>
-          <w:bCs/>
-        </w:rPr>
-      </w:pPr>
-      <w:bookmarkStart w:id="1" w:name="_Toc214540490"/>
-      <w:r>
-        <w:rPr>
-          <w:rFonts w:ascii="Arial" w:hAnsi="Arial" w:cs="Arial"/>
-          <w:b/>
-          <w:bCs/>
-        </w:rPr>
-        <w:t xml:space="preserve">Next </w:t>
-      </w:r>
-      <w:r>
-        <w:rPr>
-          <w:rFonts w:ascii="Arial" w:hAnsi="Arial" w:cs="Arial"/>
-          <w:b/>
-          <w:bCs/>
-        </w:rPr>
-        <w:t>Development</w:t>
-      </w:r>
-      <w:r>
-        <w:rPr>
-          <w:rFonts w:ascii="Arial" w:hAnsi="Arial" w:cs="Arial"/>
-          <w:b/>
-          <w:bCs/>
-        </w:rPr>
-        <w:t xml:space="preserve"> Cycle</w:t>
-      </w:r>
-      <w:bookmarkEnd w:id="1"/>
-    </w:p>
-    <w:p>
-      <w:pPr>
-        <w:rPr>
-          <w:rFonts w:ascii="Arial" w:hAnsi="Arial" w:cs="Arial"/>
-        </w:rPr>
-      </w:pPr>
-      <w:r>
-        <w:rPr>
-          <w:rFonts w:ascii="Arial" w:hAnsi="Arial" w:cs="Arial"/>
-        </w:rPr>
-        <w:t>In the next development cycle, we believe it is important to focus on:</w:t>
+          <w:rFonts w:cs="Arial"/>
+        </w:rPr>
+      </w:pPr>
+      <w:r>
+        <w:rPr>
+          <w:rFonts w:cs="Arial"/>
+        </w:rPr>
+        <w:t xml:space="preserve">We use a global variable named ‘account’ to store information relevant to the user account. The account needs to be loaded before it can be used on a page. If any modifications are made to the </w:t>
+      </w:r>
+      <w:r>
+        <w:rPr>
+          <w:rFonts w:cs="Arial"/>
+        </w:rPr>
+        <w:t>account,</w:t>
+      </w:r>
+      <w:r>
+        <w:rPr>
+          <w:rFonts w:cs="Arial"/>
+        </w:rPr>
+        <w:t xml:space="preserve"> it must be saved before leaving the page.</w:t>
       </w:r>
     </w:p>
     <w:p>
@@ -896,14 +962,101 @@
           <w:numId w:val="8"/>
         </w:numPr>
         <w:rPr>
+          <w:rFonts w:cs="Arial"/>
+        </w:rPr>
+      </w:pPr>
+      <w:r>
+        <w:rPr>
+          <w:rFonts w:cs="Arial"/>
+        </w:rPr>
+        <w:t>The account class is defined in the user-data.js file within the scripts class, it is a script that should be included in every page that uses information from the user’s account.</w:t>
+      </w:r>
+      <w:bookmarkStart w:id="2" w:name="_Toc214797988"/>
+    </w:p>
+    <w:p>
+      <w:pPr>
+        <w:rPr>
+          <w:rFonts w:cs="Arial"/>
+        </w:rPr>
+      </w:pPr>
+    </w:p>
+    <w:p>
+      <w:pPr>
+        <w:rPr>
+          <w:rFonts w:cs="Arial"/>
+        </w:rPr>
+      </w:pPr>
+    </w:p>
+    <w:p>
+      <w:pPr>
+        <w:rPr>
+          <w:rFonts w:eastAsiaTheme="majorEastAsia" w:cs="Arial"/>
+          <w:b/>
+          <w:bCs/>
+          <w:color w:val="000000" w:themeColor="text1"/>
+          <w:sz w:val="40"/>
+          <w:szCs w:val="40"/>
+        </w:rPr>
+      </w:pPr>
+      <w:r>
+        <w:rPr>
+          <w:rFonts w:cs="Arial"/>
+          <w:b/>
+          <w:bCs/>
+        </w:rPr>
+        <w:br w:type="page"/>
+      </w:r>
+    </w:p>
+    <w:p>
+      <w:pPr>
+        <w:pStyle w:val="Heading1"/>
+        <w:spacing w:before="0" w:after="0"/>
+        <w:rPr>
           <w:rFonts w:ascii="Arial" w:hAnsi="Arial" w:cs="Arial"/>
+          <w:b/>
+          <w:bCs/>
         </w:rPr>
       </w:pPr>
       <w:r>
         <w:rPr>
           <w:rFonts w:ascii="Arial" w:hAnsi="Arial" w:cs="Arial"/>
-        </w:rPr>
-        <w:t>Hosting the website over a server.</w:t>
+          <w:b/>
+          <w:bCs/>
+        </w:rPr>
+        <w:lastRenderedPageBreak/>
+        <w:t xml:space="preserve">Next </w:t>
+      </w:r>
+      <w:proofErr w:type="gramStart"/>
+      <w:r>
+        <w:rPr>
+          <w:rFonts w:ascii="Arial" w:hAnsi="Arial" w:cs="Arial"/>
+          <w:b/>
+          <w:bCs/>
+        </w:rPr>
+        <w:t>Development</w:t>
+      </w:r>
+      <w:r>
+        <w:rPr>
+          <w:rFonts w:ascii="Arial" w:hAnsi="Arial" w:cs="Arial"/>
+          <w:b/>
+          <w:bCs/>
+        </w:rPr>
+        <w:t xml:space="preserve"> Cycle</w:t>
+      </w:r>
+      <w:bookmarkEnd w:id="2"/>
+      <w:proofErr w:type="gramEnd"/>
+    </w:p>
+    <w:p>
+      <w:pPr>
+        <w:rPr>
+          <w:rFonts w:cs="Arial"/>
+        </w:rPr>
+      </w:pPr>
+      <w:r>
+        <w:rPr>
+          <w:rFonts w:cs="Arial"/>
+        </w:rPr>
+        <w:t>In the next development cycle, we believe it is important to focus on:</w:t>
       </w:r>
     </w:p>
     <w:p>
@@ -914,14 +1067,14 @@
           <w:numId w:val="8"/>
         </w:numPr>
         <w:rPr>
-          <w:rFonts w:ascii="Arial" w:hAnsi="Arial" w:cs="Arial"/>
-        </w:rPr>
-      </w:pPr>
-      <w:r>
-        <w:rPr>
-          <w:rFonts w:ascii="Arial" w:hAnsi="Arial" w:cs="Arial"/>
-        </w:rPr>
-        <w:t>Text based notifications.</w:t>
+          <w:rFonts w:cs="Arial"/>
+        </w:rPr>
+      </w:pPr>
+      <w:r>
+        <w:rPr>
+          <w:rFonts w:cs="Arial"/>
+        </w:rPr>
+        <w:t>Hosting the website over a server.</w:t>
       </w:r>
     </w:p>
     <w:p>
@@ -932,14 +1085,14 @@
           <w:numId w:val="8"/>
         </w:numPr>
         <w:rPr>
-          <w:rFonts w:ascii="Arial" w:hAnsi="Arial" w:cs="Arial"/>
-        </w:rPr>
-      </w:pPr>
-      <w:r>
-        <w:rPr>
-          <w:rFonts w:ascii="Arial" w:hAnsi="Arial" w:cs="Arial"/>
-        </w:rPr>
-        <w:t>Improved security for a server hosted website.</w:t>
+          <w:rFonts w:cs="Arial"/>
+        </w:rPr>
+      </w:pPr>
+      <w:r>
+        <w:rPr>
+          <w:rFonts w:cs="Arial"/>
+        </w:rPr>
+        <w:t>Text based notifications.</w:t>
       </w:r>
     </w:p>
     <w:p>
@@ -950,14 +1103,14 @@
           <w:numId w:val="8"/>
         </w:numPr>
         <w:rPr>
-          <w:rFonts w:ascii="Arial" w:hAnsi="Arial" w:cs="Arial"/>
-        </w:rPr>
-      </w:pPr>
-      <w:r>
-        <w:rPr>
-          <w:rFonts w:ascii="Arial" w:hAnsi="Arial" w:cs="Arial"/>
-        </w:rPr>
-        <w:t>Dictionary of finance terms.</w:t>
+          <w:rFonts w:cs="Arial"/>
+        </w:rPr>
+      </w:pPr>
+      <w:r>
+        <w:rPr>
+          <w:rFonts w:cs="Arial"/>
+        </w:rPr>
+        <w:t>Improved security for a server hosted website.</w:t>
       </w:r>
     </w:p>
     <w:p>
@@ -968,12 +1121,30 @@
           <w:numId w:val="8"/>
         </w:numPr>
         <w:rPr>
-          <w:rFonts w:ascii="Arial" w:hAnsi="Arial" w:cs="Arial"/>
-        </w:rPr>
-      </w:pPr>
-      <w:r>
-        <w:rPr>
-          <w:rFonts w:ascii="Arial" w:hAnsi="Arial" w:cs="Arial"/>
+          <w:rFonts w:cs="Arial"/>
+        </w:rPr>
+      </w:pPr>
+      <w:r>
+        <w:rPr>
+          <w:rFonts w:cs="Arial"/>
+        </w:rPr>
+        <w:t>Dictionary of finance terms.</w:t>
+      </w:r>
+    </w:p>
+    <w:p>
+      <w:pPr>
+        <w:pStyle w:val="ListParagraph"/>
+        <w:numPr>
+          <w:ilvl w:val="0"/>
+          <w:numId w:val="8"/>
+        </w:numPr>
+        <w:rPr>
+          <w:rFonts w:cs="Arial"/>
+        </w:rPr>
+      </w:pPr>
+      <w:r>
+        <w:rPr>
+          <w:rFonts w:cs="Arial"/>
         </w:rPr>
         <w:t>Settings.</w:t>
       </w:r>
@@ -981,19 +1152,19 @@
     <w:p>
       <w:pPr>
         <w:rPr>
-          <w:rFonts w:ascii="Arial" w:hAnsi="Arial" w:cs="Arial"/>
-        </w:rPr>
-      </w:pPr>
-    </w:p>
-    <w:p>
-      <w:pPr>
-        <w:rPr>
-          <w:rFonts w:ascii="Arial" w:hAnsi="Arial" w:cs="Arial"/>
-        </w:rPr>
-      </w:pPr>
-      <w:r>
-        <w:rPr>
-          <w:rFonts w:ascii="Arial" w:hAnsi="Arial" w:cs="Arial"/>
+          <w:rFonts w:cs="Arial"/>
+        </w:rPr>
+      </w:pPr>
+    </w:p>
+    <w:p>
+      <w:pPr>
+        <w:rPr>
+          <w:rFonts w:cs="Arial"/>
+        </w:rPr>
+      </w:pPr>
+      <w:r>
+        <w:rPr>
+          <w:rFonts w:cs="Arial"/>
         </w:rPr>
         <w:t>We were unable to implement notifications being sent due to the limitation of texting APIs requiring API keys, which require us to use a server to keep the API key private. However, currently as we used GitHub pages for a static web page, we are unable to provide texting functionality without giving away our private keys.</w:t>
       </w:r>
@@ -1001,20 +1172,28 @@
     <w:p>
       <w:pPr>
         <w:rPr>
-          <w:rFonts w:ascii="Arial" w:hAnsi="Arial" w:cs="Arial"/>
+          <w:rFonts w:cs="Arial"/>
+        </w:rPr>
+      </w:pPr>
+    </w:p>
+    <w:p>
+      <w:pPr>
+        <w:rPr>
+          <w:rFonts w:cs="Arial"/>
         </w:rPr>
       </w:pPr>
     </w:p>
     <w:p>
       <w:pPr>
         <w:pStyle w:val="Heading1"/>
+        <w:spacing w:before="0" w:after="0"/>
         <w:rPr>
           <w:rFonts w:ascii="Arial" w:hAnsi="Arial" w:cs="Arial"/>
           <w:b/>
           <w:bCs/>
         </w:rPr>
       </w:pPr>
-      <w:bookmarkStart w:id="2" w:name="_Toc214540491"/>
+      <w:bookmarkStart w:id="3" w:name="_Toc214797989"/>
       <w:r>
         <w:rPr>
           <w:rFonts w:ascii="Arial" w:hAnsi="Arial" w:cs="Arial"/>
@@ -1023,17 +1202,17 @@
         </w:rPr>
         <w:t>Setup Instructions</w:t>
       </w:r>
-      <w:bookmarkEnd w:id="2"/>
-    </w:p>
-    <w:p>
-      <w:pPr>
-        <w:rPr>
-          <w:rFonts w:ascii="Arial" w:hAnsi="Arial" w:cs="Arial"/>
-        </w:rPr>
-      </w:pPr>
-      <w:r>
-        <w:rPr>
-          <w:rFonts w:ascii="Arial" w:hAnsi="Arial" w:cs="Arial"/>
+      <w:bookmarkEnd w:id="3"/>
+    </w:p>
+    <w:p>
+      <w:pPr>
+        <w:rPr>
+          <w:rFonts w:cs="Arial"/>
+        </w:rPr>
+      </w:pPr>
+      <w:r>
+        <w:rPr>
+          <w:rFonts w:cs="Arial"/>
         </w:rPr>
         <w:t xml:space="preserve">Requirements: </w:t>
       </w:r>
@@ -1046,14 +1225,14 @@
           <w:numId w:val="2"/>
         </w:numPr>
         <w:rPr>
-          <w:rFonts w:ascii="Arial" w:hAnsi="Arial" w:cs="Arial"/>
+          <w:rFonts w:cs="Arial"/>
           <w:b/>
           <w:bCs/>
         </w:rPr>
       </w:pPr>
       <w:r>
         <w:rPr>
-          <w:rFonts w:ascii="Arial" w:hAnsi="Arial" w:cs="Arial"/>
+          <w:rFonts w:cs="Arial"/>
           <w:b/>
           <w:bCs/>
         </w:rPr>
@@ -1061,7 +1240,7 @@
       </w:r>
       <w:r>
         <w:rPr>
-          <w:rFonts w:ascii="Arial" w:hAnsi="Arial" w:cs="Arial"/>
+          <w:rFonts w:cs="Arial"/>
         </w:rPr>
         <w:t>such as Chrome</w:t>
       </w:r>
@@ -1074,14 +1253,14 @@
           <w:numId w:val="2"/>
         </w:numPr>
         <w:rPr>
-          <w:rFonts w:ascii="Arial" w:hAnsi="Arial" w:cs="Arial"/>
+          <w:rFonts w:cs="Arial"/>
           <w:b/>
           <w:bCs/>
         </w:rPr>
       </w:pPr>
       <w:r>
         <w:rPr>
-          <w:rFonts w:ascii="Arial" w:hAnsi="Arial" w:cs="Arial"/>
+          <w:rFonts w:cs="Arial"/>
           <w:b/>
           <w:bCs/>
         </w:rPr>
@@ -1089,13 +1268,13 @@
       </w:r>
       <w:r>
         <w:rPr>
-          <w:rFonts w:ascii="Arial" w:hAnsi="Arial" w:cs="Arial"/>
+          <w:rFonts w:cs="Arial"/>
         </w:rPr>
         <w:t>such as VSCode suitable</w:t>
       </w:r>
       <w:r>
         <w:rPr>
-          <w:rFonts w:ascii="Arial" w:hAnsi="Arial" w:cs="Arial"/>
+          <w:rFonts w:cs="Arial"/>
           <w:b/>
           <w:bCs/>
         </w:rPr>
@@ -1103,7 +1282,7 @@
       </w:r>
       <w:r>
         <w:rPr>
-          <w:rFonts w:ascii="Arial" w:hAnsi="Arial" w:cs="Arial"/>
+          <w:rFonts w:cs="Arial"/>
         </w:rPr>
         <w:t>for JavaScript, HTML, and CSS</w:t>
       </w:r>
@@ -1116,92 +1295,128 @@
           <w:numId w:val="2"/>
         </w:numPr>
         <w:rPr>
-          <w:rFonts w:ascii="Arial" w:hAnsi="Arial" w:cs="Arial"/>
-        </w:rPr>
-      </w:pPr>
-      <w:r>
+          <w:rFonts w:cs="Arial"/>
+        </w:rPr>
+      </w:pPr>
+      <w:r>
+        <w:rPr>
+          <w:rFonts w:cs="Arial"/>
+          <w:b/>
+          <w:bCs/>
+        </w:rPr>
+        <w:t>Live Server</w:t>
+      </w:r>
+      <w:r>
+        <w:rPr>
+          <w:rFonts w:cs="Arial"/>
+        </w:rPr>
+        <w:t xml:space="preserve"> to locally host the page and view changes</w:t>
+      </w:r>
+    </w:p>
+    <w:p>
+      <w:pPr>
+        <w:rPr>
+          <w:rFonts w:cs="Arial"/>
+        </w:rPr>
+      </w:pPr>
+      <w:r>
+        <w:rPr>
+          <w:rFonts w:cs="Arial"/>
+        </w:rPr>
+        <w:t xml:space="preserve">To use our software, you must first have the above requirements. To run the website, you must do so from </w:t>
+      </w:r>
+      <w:proofErr w:type="gramStart"/>
+      <w:r>
+        <w:rPr>
+          <w:rFonts w:cs="Arial"/>
+        </w:rPr>
+        <w:t>the ‘/</w:t>
+      </w:r>
+      <w:proofErr w:type="gramEnd"/>
+      <w:r>
+        <w:rPr>
+          <w:rFonts w:cs="Arial"/>
+        </w:rPr>
+        <w:t>docs’ directory in the root of the repository. The docs directory contains the implementation of the website.</w:t>
+      </w:r>
+    </w:p>
+    <w:p>
+      <w:pPr>
+        <w:rPr>
+          <w:rFonts w:cs="Arial"/>
+        </w:rPr>
+      </w:pPr>
+    </w:p>
+    <w:p>
+      <w:pPr>
+        <w:rPr>
+          <w:rFonts w:cs="Arial"/>
+        </w:rPr>
+      </w:pPr>
+    </w:p>
+    <w:p>
+      <w:pPr>
+        <w:pStyle w:val="Heading1"/>
+        <w:spacing w:before="0" w:after="0"/>
         <w:rPr>
           <w:rFonts w:ascii="Arial" w:hAnsi="Arial" w:cs="Arial"/>
           <w:b/>
           <w:bCs/>
         </w:rPr>
-        <w:t>Live Server</w:t>
-      </w:r>
-      <w:r>
-        <w:rPr>
-          <w:rFonts w:ascii="Arial" w:hAnsi="Arial" w:cs="Arial"/>
-        </w:rPr>
-        <w:t xml:space="preserve"> to locally host the page and view changes</w:t>
-      </w:r>
-    </w:p>
-    <w:p>
-      <w:pPr>
-        <w:rPr>
-          <w:rFonts w:ascii="Arial" w:hAnsi="Arial" w:cs="Arial"/>
-        </w:rPr>
-      </w:pPr>
-      <w:r>
-        <w:rPr>
-          <w:rFonts w:ascii="Arial" w:hAnsi="Arial" w:cs="Arial"/>
-        </w:rPr>
-        <w:t>To use our software, you must first have the above requirements. To run the website, you must do so from the ‘/docs’ directory in the root of the repository. The docs directory contains the implementation of the website.</w:t>
-      </w:r>
-    </w:p>
-    <w:p>
-      <w:pPr>
-        <w:rPr>
-          <w:rFonts w:ascii="Arial" w:hAnsi="Arial" w:cs="Arial"/>
-        </w:rPr>
-      </w:pPr>
-    </w:p>
-    <w:p>
-      <w:pPr>
-        <w:pStyle w:val="Heading1"/>
+      </w:pPr>
+      <w:bookmarkStart w:id="4" w:name="_Toc214797990"/>
+      <w:r>
         <w:rPr>
           <w:rFonts w:ascii="Arial" w:hAnsi="Arial" w:cs="Arial"/>
           <w:b/>
           <w:bCs/>
         </w:rPr>
-      </w:pPr>
-      <w:bookmarkStart w:id="3" w:name="_Toc214540492"/>
-      <w:r>
-        <w:rPr>
-          <w:rFonts w:ascii="Arial" w:hAnsi="Arial" w:cs="Arial"/>
-          <w:b/>
-          <w:bCs/>
-        </w:rPr>
         <w:t>Project Composition</w:t>
       </w:r>
-      <w:bookmarkEnd w:id="3"/>
-    </w:p>
-    <w:p>
-      <w:pPr>
-        <w:rPr>
-          <w:rFonts w:ascii="Arial" w:hAnsi="Arial" w:cs="Arial"/>
-        </w:rPr>
-      </w:pPr>
-      <w:r>
-        <w:rPr>
-          <w:rFonts w:ascii="Arial" w:hAnsi="Arial" w:cs="Arial"/>
-        </w:rPr>
-        <w:t>Currently there are 30+ files within the docs directory, 3000+ lines of code, and 700+ lines of comments.</w:t>
-      </w:r>
-    </w:p>
-    <w:p>
-      <w:pPr>
-        <w:rPr>
-          <w:rFonts w:ascii="Arial" w:hAnsi="Arial" w:cs="Arial"/>
-        </w:rPr>
-      </w:pPr>
-      <w:r>
-        <w:rPr>
-          <w:rFonts w:ascii="Arial" w:hAnsi="Arial" w:cs="Arial"/>
+      <w:bookmarkEnd w:id="4"/>
+    </w:p>
+    <w:p>
+      <w:pPr>
+        <w:rPr>
+          <w:rFonts w:cs="Arial"/>
+        </w:rPr>
+      </w:pPr>
+      <w:r>
+        <w:rPr>
+          <w:rFonts w:cs="Arial"/>
+        </w:rPr>
+        <w:t xml:space="preserve">Currently there are 30+ files within the </w:t>
+      </w:r>
+      <w:proofErr w:type="gramStart"/>
+      <w:r>
+        <w:rPr>
+          <w:rFonts w:cs="Arial"/>
+        </w:rPr>
+        <w:t>docs</w:t>
+      </w:r>
+      <w:proofErr w:type="gramEnd"/>
+      <w:r>
+        <w:rPr>
+          <w:rFonts w:cs="Arial"/>
+        </w:rPr>
+        <w:t xml:space="preserve"> directory, 3000+ lines of code, and 700+ lines of comments.</w:t>
+      </w:r>
+    </w:p>
+    <w:p>
+      <w:pPr>
+        <w:rPr>
+          <w:rFonts w:cs="Arial"/>
+        </w:rPr>
+      </w:pPr>
+      <w:r>
+        <w:rPr>
+          <w:rFonts w:cs="Arial"/>
         </w:rPr>
         <w:t xml:space="preserve">In the </w:t>
       </w:r>
       <w:r>
         <w:rPr>
-          <w:rFonts w:ascii="Arial" w:hAnsi="Arial" w:cs="Arial"/>
+          <w:rFonts w:cs="Arial"/>
         </w:rPr>
         <w:t>repository of our website, there are two primary directories:</w:t>
       </w:r>
@@ -1214,12 +1429,12 @@
           <w:numId w:val="3"/>
         </w:numPr>
         <w:rPr>
-          <w:rFonts w:ascii="Arial" w:hAnsi="Arial" w:cs="Arial"/>
-        </w:rPr>
-      </w:pPr>
-      <w:r>
-        <w:rPr>
-          <w:rFonts w:ascii="Arial" w:hAnsi="Arial" w:cs="Arial"/>
+          <w:rFonts w:cs="Arial"/>
+        </w:rPr>
+      </w:pPr>
+      <w:r>
+        <w:rPr>
+          <w:rFonts w:cs="Arial"/>
           <w:b/>
           <w:bCs/>
         </w:rPr>
@@ -1227,9 +1442,23 @@
       </w:r>
       <w:r>
         <w:rPr>
-          <w:rFonts w:ascii="Arial" w:hAnsi="Arial" w:cs="Arial"/>
-        </w:rPr>
-        <w:t>: This directory contains the whole implementation of Monetally, this directory is where the website should be hosted from.</w:t>
+          <w:rFonts w:cs="Arial"/>
+        </w:rPr>
+        <w:t xml:space="preserve">: This directory contains the whole implementation of </w:t>
+      </w:r>
+      <w:proofErr w:type="spellStart"/>
+      <w:r>
+        <w:rPr>
+          <w:rFonts w:cs="Arial"/>
+        </w:rPr>
+        <w:t>Monetally</w:t>
+      </w:r>
+      <w:proofErr w:type="spellEnd"/>
+      <w:r>
+        <w:rPr>
+          <w:rFonts w:cs="Arial"/>
+        </w:rPr>
+        <w:t>, this directory is where the website should be hosted from.</w:t>
       </w:r>
     </w:p>
     <w:p>
@@ -1240,12 +1469,12 @@
           <w:numId w:val="3"/>
         </w:numPr>
         <w:rPr>
-          <w:rFonts w:ascii="Arial" w:hAnsi="Arial" w:cs="Arial"/>
-        </w:rPr>
-      </w:pPr>
-      <w:r>
-        <w:rPr>
-          <w:rFonts w:ascii="Arial" w:hAnsi="Arial" w:cs="Arial"/>
+          <w:rFonts w:cs="Arial"/>
+        </w:rPr>
+      </w:pPr>
+      <w:r>
+        <w:rPr>
+          <w:rFonts w:cs="Arial"/>
           <w:b/>
           <w:bCs/>
         </w:rPr>
@@ -1253,7 +1482,7 @@
       </w:r>
       <w:r>
         <w:rPr>
-          <w:rFonts w:ascii="Arial" w:hAnsi="Arial" w:cs="Arial"/>
+          <w:rFonts w:cs="Arial"/>
         </w:rPr>
         <w:t>: This directory holds important and relevant documentation for our software.</w:t>
       </w:r>
@@ -1261,51 +1490,67 @@
     <w:p>
       <w:pPr>
         <w:rPr>
-          <w:rFonts w:ascii="Arial" w:hAnsi="Arial" w:cs="Arial"/>
-        </w:rPr>
-      </w:pPr>
-    </w:p>
-    <w:p>
-      <w:pPr>
-        <w:rPr>
-          <w:rFonts w:ascii="Arial" w:hAnsi="Arial" w:cs="Arial"/>
-        </w:rPr>
-      </w:pPr>
-      <w:r>
-        <w:rPr>
-          <w:rFonts w:ascii="Arial" w:hAnsi="Arial" w:cs="Arial"/>
+          <w:rFonts w:cs="Arial"/>
+        </w:rPr>
+      </w:pPr>
+    </w:p>
+    <w:p>
+      <w:pPr>
+        <w:rPr>
+          <w:rFonts w:cs="Arial"/>
+        </w:rPr>
+      </w:pPr>
+      <w:r>
+        <w:rPr>
+          <w:rFonts w:cs="Arial"/>
         </w:rPr>
         <w:t xml:space="preserve">Inside of the </w:t>
       </w:r>
-      <w:r>
-        <w:rPr>
-          <w:rFonts w:ascii="Arial" w:hAnsi="Arial" w:cs="Arial"/>
+      <w:proofErr w:type="gramStart"/>
+      <w:r>
+        <w:rPr>
+          <w:rFonts w:cs="Arial"/>
           <w:b/>
           <w:bCs/>
         </w:rPr>
         <w:t>docs</w:t>
       </w:r>
-      <w:r>
-        <w:rPr>
-          <w:rFonts w:ascii="Arial" w:hAnsi="Arial" w:cs="Arial"/>
+      <w:proofErr w:type="gramEnd"/>
+      <w:r>
+        <w:rPr>
+          <w:rFonts w:cs="Arial"/>
         </w:rPr>
         <w:t xml:space="preserve"> directory, each page of the website is placed in its own folder</w:t>
       </w:r>
       <w:r>
         <w:rPr>
-          <w:rFonts w:ascii="Arial" w:hAnsi="Arial" w:cs="Arial"/>
-        </w:rPr>
-        <w:t xml:space="preserve"> containing an ‘index.html’ file for the page layout, a css file for the styling used by the page, and a JavaScript file defining the functionality of the page</w:t>
-      </w:r>
-      <w:r>
-        <w:rPr>
-          <w:rFonts w:ascii="Arial" w:hAnsi="Arial" w:cs="Arial"/>
+          <w:rFonts w:cs="Arial"/>
+        </w:rPr>
+        <w:t xml:space="preserve"> containing an ‘index.html’ file for the page layout, a </w:t>
+      </w:r>
+      <w:proofErr w:type="spellStart"/>
+      <w:r>
+        <w:rPr>
+          <w:rFonts w:cs="Arial"/>
+        </w:rPr>
+        <w:t>css</w:t>
+      </w:r>
+      <w:proofErr w:type="spellEnd"/>
+      <w:r>
+        <w:rPr>
+          <w:rFonts w:cs="Arial"/>
+        </w:rPr>
+        <w:t xml:space="preserve"> file for the styling used by the page, and a JavaScript file defining the functionality of the page</w:t>
+      </w:r>
+      <w:r>
+        <w:rPr>
+          <w:rFonts w:cs="Arial"/>
         </w:rPr>
         <w:t>.</w:t>
       </w:r>
       <w:r>
         <w:rPr>
-          <w:rFonts w:ascii="Arial" w:hAnsi="Arial" w:cs="Arial"/>
+          <w:rFonts w:cs="Arial"/>
         </w:rPr>
         <w:t xml:space="preserve"> Following the format:</w:t>
       </w:r>
@@ -1318,12 +1563,12 @@
           <w:numId w:val="5"/>
         </w:numPr>
         <w:rPr>
-          <w:rFonts w:ascii="Arial" w:hAnsi="Arial" w:cs="Arial"/>
-        </w:rPr>
-      </w:pPr>
-      <w:r>
-        <w:rPr>
-          <w:rFonts w:ascii="Arial" w:hAnsi="Arial" w:cs="Arial"/>
+          <w:rFonts w:cs="Arial"/>
+        </w:rPr>
+      </w:pPr>
+      <w:r>
+        <w:rPr>
+          <w:rFonts w:cs="Arial"/>
           <w:b/>
           <w:bCs/>
         </w:rPr>
@@ -1338,12 +1583,12 @@
           <w:numId w:val="5"/>
         </w:numPr>
         <w:rPr>
-          <w:rFonts w:ascii="Arial" w:hAnsi="Arial" w:cs="Arial"/>
-        </w:rPr>
-      </w:pPr>
-      <w:r>
-        <w:rPr>
-          <w:rFonts w:ascii="Arial" w:hAnsi="Arial" w:cs="Arial"/>
+          <w:rFonts w:cs="Arial"/>
+        </w:rPr>
+      </w:pPr>
+      <w:r>
+        <w:rPr>
+          <w:rFonts w:cs="Arial"/>
           <w:b/>
           <w:bCs/>
         </w:rPr>
@@ -1358,12 +1603,12 @@
           <w:numId w:val="5"/>
         </w:numPr>
         <w:rPr>
-          <w:rFonts w:ascii="Arial" w:hAnsi="Arial" w:cs="Arial"/>
-        </w:rPr>
-      </w:pPr>
-      <w:r>
-        <w:rPr>
-          <w:rFonts w:ascii="Arial" w:hAnsi="Arial" w:cs="Arial"/>
+          <w:rFonts w:cs="Arial"/>
+        </w:rPr>
+      </w:pPr>
+      <w:r>
+        <w:rPr>
+          <w:rFonts w:cs="Arial"/>
         </w:rPr>
         <w:t>index.html</w:t>
       </w:r>
@@ -1376,12 +1621,12 @@
           <w:numId w:val="5"/>
         </w:numPr>
         <w:rPr>
-          <w:rFonts w:ascii="Arial" w:hAnsi="Arial" w:cs="Arial"/>
-        </w:rPr>
-      </w:pPr>
-      <w:r>
-        <w:rPr>
-          <w:rFonts w:ascii="Arial" w:hAnsi="Arial" w:cs="Arial"/>
+          <w:rFonts w:cs="Arial"/>
+        </w:rPr>
+      </w:pPr>
+      <w:r>
+        <w:rPr>
+          <w:rFonts w:cs="Arial"/>
         </w:rPr>
         <w:t>page-name.js</w:t>
       </w:r>
@@ -1394,12 +1639,12 @@
           <w:numId w:val="5"/>
         </w:numPr>
         <w:rPr>
-          <w:rFonts w:ascii="Arial" w:hAnsi="Arial" w:cs="Arial"/>
-        </w:rPr>
-      </w:pPr>
-      <w:r>
-        <w:rPr>
-          <w:rFonts w:ascii="Arial" w:hAnsi="Arial" w:cs="Arial"/>
+          <w:rFonts w:cs="Arial"/>
+        </w:rPr>
+      </w:pPr>
+      <w:r>
+        <w:rPr>
+          <w:rFonts w:cs="Arial"/>
         </w:rPr>
         <w:t>page-name.css</w:t>
       </w:r>
@@ -1407,148 +1652,187 @@
     <w:p>
       <w:pPr>
         <w:rPr>
-          <w:rFonts w:ascii="Arial" w:hAnsi="Arial" w:cs="Arial"/>
-        </w:rPr>
-      </w:pPr>
-      <w:r>
-        <w:rPr>
-          <w:rFonts w:ascii="Arial" w:hAnsi="Arial" w:cs="Arial"/>
+          <w:rFonts w:cs="Arial"/>
+        </w:rPr>
+      </w:pPr>
+      <w:r>
+        <w:rPr>
+          <w:rFonts w:cs="Arial"/>
         </w:rPr>
         <w:br/>
         <w:t xml:space="preserve">Inside of the </w:t>
       </w:r>
-      <w:r>
+      <w:proofErr w:type="gramStart"/>
+      <w:r>
+        <w:rPr>
+          <w:rFonts w:cs="Arial"/>
+          <w:b/>
+          <w:bCs/>
+        </w:rPr>
+        <w:t>docs</w:t>
+      </w:r>
+      <w:proofErr w:type="gramEnd"/>
+      <w:r>
+        <w:rPr>
+          <w:rFonts w:cs="Arial"/>
+        </w:rPr>
+        <w:t xml:space="preserve"> directory, there are 2 subdirectories </w:t>
+      </w:r>
+      <w:r>
+        <w:rPr>
+          <w:rFonts w:cs="Arial"/>
+          <w:b/>
+          <w:bCs/>
+        </w:rPr>
+        <w:t>scripts</w:t>
+      </w:r>
+      <w:r>
+        <w:rPr>
+          <w:rFonts w:cs="Arial"/>
+        </w:rPr>
+        <w:t xml:space="preserve"> and </w:t>
+      </w:r>
+      <w:r>
+        <w:rPr>
+          <w:rFonts w:cs="Arial"/>
+          <w:b/>
+          <w:bCs/>
+        </w:rPr>
+        <w:t>styles</w:t>
+      </w:r>
+      <w:r>
+        <w:rPr>
+          <w:rFonts w:cs="Arial"/>
+        </w:rPr>
+        <w:t xml:space="preserve">. The </w:t>
+      </w:r>
+      <w:r>
+        <w:rPr>
+          <w:rFonts w:cs="Arial"/>
+          <w:b/>
+          <w:bCs/>
+        </w:rPr>
+        <w:t>scripts</w:t>
+      </w:r>
+      <w:r>
+        <w:rPr>
+          <w:rFonts w:cs="Arial"/>
+        </w:rPr>
+        <w:t xml:space="preserve"> directory contains JavaScript scripts which are relevant to every page containing </w:t>
+      </w:r>
+      <w:r>
+        <w:rPr>
+          <w:rFonts w:cs="Arial"/>
+        </w:rPr>
+        <w:lastRenderedPageBreak/>
+        <w:t xml:space="preserve">implementation for the user’s account or anything which would be needed by each page. The </w:t>
+      </w:r>
+      <w:r>
+        <w:rPr>
+          <w:rFonts w:cs="Arial"/>
+          <w:b/>
+          <w:bCs/>
+        </w:rPr>
+        <w:t>styles</w:t>
+      </w:r>
+      <w:r>
+        <w:rPr>
+          <w:rFonts w:cs="Arial"/>
+        </w:rPr>
+        <w:t xml:space="preserve"> directory defines styles which should be applied to every page to maintain visual consistency</w:t>
+      </w:r>
+      <w:r>
+        <w:rPr>
+          <w:rFonts w:cs="Arial"/>
+        </w:rPr>
+        <w:t xml:space="preserve"> defining set styles for buttons, text color, font, error colors, etcetera</w:t>
+      </w:r>
+      <w:r>
+        <w:rPr>
+          <w:rFonts w:cs="Arial"/>
+        </w:rPr>
+        <w:t>.</w:t>
+      </w:r>
+    </w:p>
+    <w:p>
+      <w:pPr>
+        <w:rPr>
+          <w:rFonts w:cs="Arial"/>
+        </w:rPr>
+      </w:pPr>
+      <w:r>
+        <w:rPr>
+          <w:rFonts w:cs="Arial"/>
+        </w:rPr>
+        <w:t>The existing page contains 8 pages, and 1 template which can be used as a template for new pages to follow. The existing pages are account, distributions, expense, home, income, notification, and setup. Each page name is self-descriptive describing the functionality of the page, for example the expense/income page handles the expenses and income of the user, while the home page acts as a general page for the user to interact with our software.</w:t>
+      </w:r>
+    </w:p>
+    <w:p>
+      <w:pPr>
+        <w:rPr>
+          <w:rFonts w:cs="Arial"/>
+        </w:rPr>
+      </w:pPr>
+    </w:p>
+    <w:p>
+      <w:pPr>
+        <w:rPr>
+          <w:rFonts w:cs="Arial"/>
+        </w:rPr>
+      </w:pPr>
+    </w:p>
+    <w:p>
+      <w:pPr>
+        <w:pStyle w:val="Heading1"/>
+        <w:spacing w:before="0" w:after="0"/>
         <w:rPr>
           <w:rFonts w:ascii="Arial" w:hAnsi="Arial" w:cs="Arial"/>
           <w:b/>
           <w:bCs/>
         </w:rPr>
-        <w:t>docs</w:t>
-      </w:r>
-      <w:r>
-        <w:rPr>
-          <w:rFonts w:ascii="Arial" w:hAnsi="Arial" w:cs="Arial"/>
-        </w:rPr>
-        <w:t xml:space="preserve"> directory, there are 2 subdirectories </w:t>
-      </w:r>
+      </w:pPr>
+      <w:bookmarkStart w:id="5" w:name="_Toc214797991"/>
       <w:r>
         <w:rPr>
           <w:rFonts w:ascii="Arial" w:hAnsi="Arial" w:cs="Arial"/>
           <w:b/>
           <w:bCs/>
         </w:rPr>
-        <w:t>scripts</w:t>
-      </w:r>
-      <w:r>
-        <w:rPr>
-          <w:rFonts w:ascii="Arial" w:hAnsi="Arial" w:cs="Arial"/>
-        </w:rPr>
-        <w:t xml:space="preserve"> and </w:t>
-      </w:r>
-      <w:r>
-        <w:rPr>
-          <w:rFonts w:ascii="Arial" w:hAnsi="Arial" w:cs="Arial"/>
-          <w:b/>
-          <w:bCs/>
-        </w:rPr>
-        <w:t>styles</w:t>
-      </w:r>
-      <w:r>
-        <w:rPr>
-          <w:rFonts w:ascii="Arial" w:hAnsi="Arial" w:cs="Arial"/>
-        </w:rPr>
-        <w:t xml:space="preserve">. The </w:t>
-      </w:r>
-      <w:r>
-        <w:rPr>
-          <w:rFonts w:ascii="Arial" w:hAnsi="Arial" w:cs="Arial"/>
-          <w:b/>
-          <w:bCs/>
-        </w:rPr>
-        <w:t>scripts</w:t>
-      </w:r>
-      <w:r>
-        <w:rPr>
-          <w:rFonts w:ascii="Arial" w:hAnsi="Arial" w:cs="Arial"/>
-        </w:rPr>
-        <w:t xml:space="preserve"> directory contains JavaScript scripts which are relevant to every page containing implementation for the user’s account or anything which would be needed by each page. The </w:t>
-      </w:r>
-      <w:r>
-        <w:rPr>
-          <w:rFonts w:ascii="Arial" w:hAnsi="Arial" w:cs="Arial"/>
-          <w:b/>
-          <w:bCs/>
-        </w:rPr>
-        <w:t>styles</w:t>
-      </w:r>
-      <w:r>
-        <w:rPr>
-          <w:rFonts w:ascii="Arial" w:hAnsi="Arial" w:cs="Arial"/>
-        </w:rPr>
-        <w:t xml:space="preserve"> directory defines styles which should be applied to every page to maintain visual consistency</w:t>
-      </w:r>
-      <w:r>
-        <w:rPr>
-          <w:rFonts w:ascii="Arial" w:hAnsi="Arial" w:cs="Arial"/>
-        </w:rPr>
-        <w:t xml:space="preserve"> defining set styles for buttons, text color, font, error colors, etcetera</w:t>
-      </w:r>
-      <w:r>
-        <w:rPr>
-          <w:rFonts w:ascii="Arial" w:hAnsi="Arial" w:cs="Arial"/>
-        </w:rPr>
-        <w:t>.</w:t>
-      </w:r>
-    </w:p>
-    <w:p>
-      <w:pPr>
-        <w:rPr>
-          <w:rFonts w:ascii="Arial" w:hAnsi="Arial" w:cs="Arial"/>
-        </w:rPr>
-      </w:pPr>
-      <w:r>
-        <w:rPr>
-          <w:rFonts w:ascii="Arial" w:hAnsi="Arial" w:cs="Arial"/>
-        </w:rPr>
-        <w:t>The existing page contains 8 pages, and 1 template which can be used as a template for new pages to follow. The existing pages are account, distributions, expense, home, income, notification, and setup. Each page name is self-descriptive describing the functionality of the page, for example the expense/income page handles the expenses and income of the user, while the home page acts as a general page for the user to interact with our software.</w:t>
-      </w:r>
-    </w:p>
-    <w:p>
-      <w:pPr>
-        <w:pStyle w:val="Heading1"/>
-        <w:rPr>
-          <w:rFonts w:ascii="Arial" w:hAnsi="Arial" w:cs="Arial"/>
-          <w:b/>
-          <w:bCs/>
-        </w:rPr>
-      </w:pPr>
-      <w:bookmarkStart w:id="4" w:name="_Toc214540493"/>
-      <w:r>
-        <w:rPr>
-          <w:rFonts w:ascii="Arial" w:hAnsi="Arial" w:cs="Arial"/>
-          <w:b/>
-          <w:bCs/>
-        </w:rPr>
-        <w:lastRenderedPageBreak/>
         <w:t>Licensing Information &amp; Restrictions</w:t>
       </w:r>
-      <w:bookmarkEnd w:id="4"/>
-    </w:p>
-    <w:p>
-      <w:pPr>
-        <w:rPr>
-          <w:rFonts w:ascii="Arial" w:hAnsi="Arial" w:cs="Arial"/>
-        </w:rPr>
-      </w:pPr>
-      <w:r>
-        <w:rPr>
-          <w:rFonts w:ascii="Arial" w:hAnsi="Arial" w:cs="Arial"/>
-        </w:rPr>
-        <w:t>Monetally is licensed under the open-source license zlib</w:t>
-      </w:r>
-      <w:r>
-        <w:rPr>
-          <w:rFonts w:ascii="Arial" w:hAnsi="Arial" w:cs="Arial"/>
+      <w:bookmarkEnd w:id="5"/>
+    </w:p>
+    <w:p>
+      <w:pPr>
+        <w:rPr>
+          <w:rFonts w:cs="Arial"/>
+        </w:rPr>
+      </w:pPr>
+      <w:proofErr w:type="spellStart"/>
+      <w:r>
+        <w:rPr>
+          <w:rFonts w:cs="Arial"/>
+        </w:rPr>
+        <w:t>Monetally</w:t>
+      </w:r>
+      <w:proofErr w:type="spellEnd"/>
+      <w:r>
+        <w:rPr>
+          <w:rFonts w:cs="Arial"/>
+        </w:rPr>
+        <w:t xml:space="preserve"> is licensed under the open-source license </w:t>
+      </w:r>
+      <w:proofErr w:type="spellStart"/>
+      <w:r>
+        <w:rPr>
+          <w:rFonts w:cs="Arial"/>
+        </w:rPr>
+        <w:t>zlib</w:t>
+      </w:r>
+      <w:proofErr w:type="spellEnd"/>
+      <w:r>
+        <w:rPr>
+          <w:rFonts w:cs="Arial"/>
         </w:rPr>
         <w:t xml:space="preserve">. </w:t>
       </w:r>
@@ -1556,14 +1840,14 @@
         <w:r>
           <w:rPr>
             <w:rStyle w:val="Hyperlink"/>
-            <w:rFonts w:ascii="Arial" w:hAnsi="Arial" w:cs="Arial"/>
+            <w:rFonts w:cs="Arial"/>
           </w:rPr>
           <w:t>https://opensource.org/license/zlib</w:t>
         </w:r>
       </w:hyperlink>
       <w:r>
         <w:rPr>
-          <w:rFonts w:ascii="Arial" w:hAnsi="Arial" w:cs="Arial"/>
+          <w:rFonts w:cs="Arial"/>
         </w:rPr>
         <w:t>.</w:t>
       </w:r>
@@ -1571,37 +1855,51 @@
     <w:p>
       <w:pPr>
         <w:rPr>
-          <w:rFonts w:ascii="Arial" w:hAnsi="Arial" w:cs="Arial"/>
-        </w:rPr>
-      </w:pPr>
-    </w:p>
-    <w:p>
-      <w:pPr>
-        <w:rPr>
-          <w:rFonts w:ascii="Arial" w:hAnsi="Arial" w:cs="Arial"/>
-        </w:rPr>
-      </w:pPr>
-      <w:r>
-        <w:rPr>
-          <w:rFonts w:ascii="Arial" w:hAnsi="Arial" w:cs="Arial"/>
-        </w:rPr>
-        <w:t>Under the zlib license you are</w:t>
-      </w:r>
-      <w:r>
-        <w:rPr>
-          <w:rFonts w:ascii="Arial" w:hAnsi="Arial" w:cs="Arial"/>
+          <w:rFonts w:cs="Arial"/>
+        </w:rPr>
+      </w:pPr>
+    </w:p>
+    <w:p>
+      <w:pPr>
+        <w:rPr>
+          <w:rFonts w:cs="Arial"/>
+        </w:rPr>
+      </w:pPr>
+      <w:r>
+        <w:rPr>
+          <w:rFonts w:cs="Arial"/>
+        </w:rPr>
+        <w:t xml:space="preserve">Under the </w:t>
+      </w:r>
+      <w:proofErr w:type="spellStart"/>
+      <w:r>
+        <w:rPr>
+          <w:rFonts w:cs="Arial"/>
+        </w:rPr>
+        <w:t>zlib</w:t>
+      </w:r>
+      <w:proofErr w:type="spellEnd"/>
+      <w:r>
+        <w:rPr>
+          <w:rFonts w:cs="Arial"/>
+        </w:rPr>
+        <w:t xml:space="preserve"> license you are</w:t>
+      </w:r>
+      <w:r>
+        <w:rPr>
+          <w:rFonts w:cs="Arial"/>
         </w:rPr>
         <w:t xml:space="preserve"> g</w:t>
       </w:r>
       <w:r>
         <w:rPr>
-          <w:rFonts w:ascii="Arial" w:hAnsi="Arial" w:cs="Arial"/>
+          <w:rFonts w:cs="Arial"/>
         </w:rPr>
         <w:t xml:space="preserve">ranted permission to </w:t>
       </w:r>
       <w:r>
         <w:rPr>
-          <w:rFonts w:ascii="Arial" w:hAnsi="Arial" w:cs="Arial"/>
+          <w:rFonts w:cs="Arial"/>
         </w:rPr>
         <w:t>“use this software for any purpose” such as for commercial purposes, or to alter and redistribute the software.</w:t>
       </w:r>
@@ -1609,30 +1907,30 @@
     <w:p>
       <w:pPr>
         <w:rPr>
-          <w:rFonts w:ascii="Arial" w:hAnsi="Arial" w:cs="Arial"/>
-        </w:rPr>
-      </w:pPr>
-      <w:r>
-        <w:rPr>
-          <w:rFonts w:ascii="Arial" w:hAnsi="Arial" w:cs="Arial"/>
+          <w:rFonts w:cs="Arial"/>
+        </w:rPr>
+      </w:pPr>
+      <w:r>
+        <w:rPr>
+          <w:rFonts w:cs="Arial"/>
         </w:rPr>
         <w:t xml:space="preserve">We, the original </w:t>
       </w:r>
       <w:r>
         <w:rPr>
-          <w:rFonts w:ascii="Arial" w:hAnsi="Arial" w:cs="Arial"/>
+          <w:rFonts w:cs="Arial"/>
         </w:rPr>
         <w:t>authors,</w:t>
       </w:r>
       <w:r>
         <w:rPr>
-          <w:rFonts w:ascii="Arial" w:hAnsi="Arial" w:cs="Arial"/>
+          <w:rFonts w:cs="Arial"/>
         </w:rPr>
         <w:t xml:space="preserve"> </w:t>
       </w:r>
       <w:r>
         <w:rPr>
-          <w:rFonts w:ascii="Arial" w:hAnsi="Arial" w:cs="Arial"/>
+          <w:rFonts w:cs="Arial"/>
           <w:b/>
           <w:bCs/>
         </w:rPr>
@@ -1640,7 +1938,7 @@
       </w:r>
       <w:r>
         <w:rPr>
-          <w:rFonts w:ascii="Arial" w:hAnsi="Arial" w:cs="Arial"/>
+          <w:rFonts w:cs="Arial"/>
           <w:b/>
           <w:bCs/>
         </w:rPr>
@@ -1648,7 +1946,7 @@
       </w:r>
       <w:r>
         <w:rPr>
-          <w:rFonts w:ascii="Arial" w:hAnsi="Arial" w:cs="Arial"/>
+          <w:rFonts w:cs="Arial"/>
           <w:b/>
           <w:bCs/>
         </w:rPr>
@@ -1656,7 +1954,7 @@
       </w:r>
       <w:r>
         <w:rPr>
-          <w:rFonts w:ascii="Arial" w:hAnsi="Arial" w:cs="Arial"/>
+          <w:rFonts w:cs="Arial"/>
         </w:rPr>
         <w:t>.</w:t>
       </w:r>
@@ -1664,31 +1962,45 @@
     <w:p>
       <w:pPr>
         <w:rPr>
-          <w:rFonts w:ascii="Arial" w:hAnsi="Arial" w:cs="Arial"/>
-        </w:rPr>
-      </w:pPr>
-    </w:p>
-    <w:p>
-      <w:pPr>
-        <w:rPr>
-          <w:rFonts w:ascii="Arial" w:hAnsi="Arial" w:cs="Arial"/>
-        </w:rPr>
-      </w:pPr>
-      <w:r>
-        <w:rPr>
-          <w:rFonts w:ascii="Arial" w:hAnsi="Arial" w:cs="Arial"/>
-        </w:rPr>
-        <w:t xml:space="preserve">There are 3 restrictions to your usage of </w:t>
-      </w:r>
-      <w:r>
-        <w:rPr>
-          <w:rFonts w:ascii="Arial" w:hAnsi="Arial" w:cs="Arial"/>
+          <w:rFonts w:cs="Arial"/>
+        </w:rPr>
+      </w:pPr>
+    </w:p>
+    <w:p>
+      <w:pPr>
+        <w:rPr>
+          <w:rFonts w:cs="Arial"/>
+        </w:rPr>
+      </w:pPr>
+      <w:r>
+        <w:rPr>
+          <w:rFonts w:cs="Arial"/>
+        </w:rPr>
+        <w:t xml:space="preserve">There are 3 restrictions </w:t>
+      </w:r>
+      <w:proofErr w:type="gramStart"/>
+      <w:r>
+        <w:rPr>
+          <w:rFonts w:cs="Arial"/>
+        </w:rPr>
+        <w:t>to</w:t>
+      </w:r>
+      <w:proofErr w:type="gramEnd"/>
+      <w:r>
+        <w:rPr>
+          <w:rFonts w:cs="Arial"/>
+        </w:rPr>
+        <w:t xml:space="preserve"> your usage of </w:t>
+      </w:r>
+      <w:r>
+        <w:rPr>
+          <w:rFonts w:cs="Arial"/>
         </w:rPr>
         <w:t>our</w:t>
       </w:r>
       <w:r>
         <w:rPr>
-          <w:rFonts w:ascii="Arial" w:hAnsi="Arial" w:cs="Arial"/>
+          <w:rFonts w:cs="Arial"/>
         </w:rPr>
         <w:t xml:space="preserve"> software:</w:t>
       </w:r>
@@ -1701,12 +2013,12 @@
           <w:numId w:val="6"/>
         </w:numPr>
         <w:rPr>
-          <w:rFonts w:ascii="Arial" w:hAnsi="Arial" w:cs="Arial"/>
-        </w:rPr>
-      </w:pPr>
-      <w:r>
-        <w:rPr>
-          <w:rFonts w:ascii="Arial" w:hAnsi="Arial" w:cs="Arial"/>
+          <w:rFonts w:cs="Arial"/>
+        </w:rPr>
+      </w:pPr>
+      <w:r>
+        <w:rPr>
+          <w:rFonts w:cs="Arial"/>
         </w:rPr>
         <w:t xml:space="preserve">“The origin of this software must not be misrepresented.” You may modify the software and take credit for your own changes, but you must not claim to have written the original software. You do not need to provide credit to the original authors, but you may. </w:t>
       </w:r>
@@ -1719,24 +2031,24 @@
           <w:numId w:val="6"/>
         </w:numPr>
         <w:rPr>
-          <w:rFonts w:ascii="Arial" w:hAnsi="Arial" w:cs="Arial"/>
-        </w:rPr>
-      </w:pPr>
-      <w:r>
-        <w:rPr>
-          <w:rFonts w:ascii="Arial" w:hAnsi="Arial" w:cs="Arial"/>
+          <w:rFonts w:cs="Arial"/>
+        </w:rPr>
+      </w:pPr>
+      <w:r>
+        <w:rPr>
+          <w:rFonts w:cs="Arial"/>
         </w:rPr>
         <w:t xml:space="preserve">If you modify and redistribute this </w:t>
       </w:r>
       <w:r>
         <w:rPr>
-          <w:rFonts w:ascii="Arial" w:hAnsi="Arial" w:cs="Arial"/>
+          <w:rFonts w:cs="Arial"/>
         </w:rPr>
         <w:t>software,</w:t>
       </w:r>
       <w:r>
         <w:rPr>
-          <w:rFonts w:ascii="Arial" w:hAnsi="Arial" w:cs="Arial"/>
+          <w:rFonts w:cs="Arial"/>
         </w:rPr>
         <w:t xml:space="preserve"> you must indicate it is altered and not our original version.</w:t>
       </w:r>
@@ -1749,24 +2061,38 @@
           <w:numId w:val="6"/>
         </w:numPr>
         <w:rPr>
-          <w:rFonts w:ascii="Arial" w:hAnsi="Arial" w:cs="Arial"/>
-        </w:rPr>
-      </w:pPr>
-      <w:r>
-        <w:rPr>
-          <w:rFonts w:ascii="Arial" w:hAnsi="Arial" w:cs="Arial"/>
+          <w:rFonts w:cs="Arial"/>
+        </w:rPr>
+      </w:pPr>
+      <w:r>
+        <w:rPr>
+          <w:rFonts w:cs="Arial"/>
         </w:rPr>
         <w:t xml:space="preserve">While using our software, “This notice may not be removed or altered from any source distribution.” </w:t>
       </w:r>
       <w:r>
         <w:rPr>
-          <w:rFonts w:ascii="Arial" w:hAnsi="Arial" w:cs="Arial"/>
-        </w:rPr>
-        <w:t xml:space="preserve">You must include the full text of the zlib license </w:t>
-      </w:r>
-      <w:r>
-        <w:rPr>
-          <w:rFonts w:ascii="Arial" w:hAnsi="Arial" w:cs="Arial"/>
+          <w:rFonts w:cs="Arial"/>
+        </w:rPr>
+        <w:t xml:space="preserve">You must include the full text of the </w:t>
+      </w:r>
+      <w:proofErr w:type="spellStart"/>
+      <w:r>
+        <w:rPr>
+          <w:rFonts w:cs="Arial"/>
+        </w:rPr>
+        <w:t>zlib</w:t>
+      </w:r>
+      <w:proofErr w:type="spellEnd"/>
+      <w:r>
+        <w:rPr>
+          <w:rFonts w:cs="Arial"/>
+        </w:rPr>
+        <w:t xml:space="preserve"> license </w:t>
+      </w:r>
+      <w:r>
+        <w:rPr>
+          <w:rFonts w:cs="Arial"/>
         </w:rPr>
         <w:t>if any source code from our software is present.</w:t>
       </w:r>
@@ -1774,20 +2100,28 @@
     <w:p>
       <w:pPr>
         <w:rPr>
-          <w:rFonts w:ascii="Arial" w:hAnsi="Arial" w:cs="Arial"/>
+          <w:rFonts w:cs="Arial"/>
+        </w:rPr>
+      </w:pPr>
+    </w:p>
+    <w:p>
+      <w:pPr>
+        <w:rPr>
+          <w:rFonts w:cs="Arial"/>
         </w:rPr>
       </w:pPr>
     </w:p>
     <w:p>
       <w:pPr>
         <w:pStyle w:val="Heading1"/>
+        <w:spacing w:before="0" w:after="0"/>
         <w:rPr>
           <w:rFonts w:ascii="Arial" w:hAnsi="Arial" w:cs="Arial"/>
           <w:b/>
           <w:bCs/>
         </w:rPr>
       </w:pPr>
-      <w:bookmarkStart w:id="5" w:name="_Toc214540494"/>
+      <w:bookmarkStart w:id="6" w:name="_Toc214797992"/>
       <w:r>
         <w:rPr>
           <w:rFonts w:ascii="Arial" w:hAnsi="Arial" w:cs="Arial"/>
@@ -1804,17 +2138,17 @@
         </w:rPr>
         <w:t>Bugs</w:t>
       </w:r>
-      <w:bookmarkEnd w:id="5"/>
-    </w:p>
-    <w:p>
-      <w:pPr>
-        <w:rPr>
-          <w:rFonts w:ascii="Arial" w:hAnsi="Arial" w:cs="Arial"/>
-        </w:rPr>
-      </w:pPr>
-      <w:r>
-        <w:rPr>
-          <w:rFonts w:ascii="Arial" w:hAnsi="Arial" w:cs="Arial"/>
+      <w:bookmarkEnd w:id="6"/>
+    </w:p>
+    <w:p>
+      <w:pPr>
+        <w:rPr>
+          <w:rFonts w:cs="Arial"/>
+        </w:rPr>
+      </w:pPr>
+      <w:r>
+        <w:rPr>
+          <w:rFonts w:cs="Arial"/>
         </w:rPr>
         <w:t>Flaws:</w:t>
       </w:r>
@@ -1827,24 +2161,24 @@
           <w:numId w:val="5"/>
         </w:numPr>
         <w:rPr>
-          <w:rFonts w:ascii="Arial" w:hAnsi="Arial" w:cs="Arial"/>
-        </w:rPr>
-      </w:pPr>
-      <w:r>
-        <w:rPr>
-          <w:rFonts w:ascii="Arial" w:hAnsi="Arial" w:cs="Arial"/>
+          <w:rFonts w:cs="Arial"/>
+        </w:rPr>
+      </w:pPr>
+      <w:r>
+        <w:rPr>
+          <w:rFonts w:cs="Arial"/>
         </w:rPr>
         <w:t xml:space="preserve">Inconsistent styling and spacing. Portions of the website may appear incorrectly when the page is not </w:t>
       </w:r>
       <w:r>
         <w:rPr>
-          <w:rFonts w:ascii="Arial" w:hAnsi="Arial" w:cs="Arial"/>
+          <w:rFonts w:cs="Arial"/>
         </w:rPr>
         <w:t>fully</w:t>
       </w:r>
       <w:r>
         <w:rPr>
-          <w:rFonts w:ascii="Arial" w:hAnsi="Arial" w:cs="Arial"/>
+          <w:rFonts w:cs="Arial"/>
         </w:rPr>
         <w:t xml:space="preserve"> screened or on a small monitor. Some sections which allow text input can also have inconsistent sizing depending on the size of the user’s input</w:t>
       </w:r>
@@ -1857,24 +2191,24 @@
           <w:numId w:val="5"/>
         </w:numPr>
         <w:rPr>
-          <w:rFonts w:ascii="Arial" w:hAnsi="Arial" w:cs="Arial"/>
-        </w:rPr>
-      </w:pPr>
-      <w:r>
-        <w:rPr>
-          <w:rFonts w:ascii="Arial" w:hAnsi="Arial" w:cs="Arial"/>
+          <w:rFonts w:cs="Arial"/>
+        </w:rPr>
+      </w:pPr>
+      <w:r>
+        <w:rPr>
+          <w:rFonts w:cs="Arial"/>
         </w:rPr>
         <w:t xml:space="preserve">The current method of storing user data is insecure. Ideally data would only be stored on the website when the user is accessing it. Currently unencrypted data is kept locally on the webpage until manually cleared by the user when they log out. If the user never logs out or clears site </w:t>
       </w:r>
       <w:r>
         <w:rPr>
-          <w:rFonts w:ascii="Arial" w:hAnsi="Arial" w:cs="Arial"/>
+          <w:rFonts w:cs="Arial"/>
         </w:rPr>
         <w:t>data, then user data</w:t>
       </w:r>
       <w:r>
         <w:rPr>
-          <w:rFonts w:ascii="Arial" w:hAnsi="Arial" w:cs="Arial"/>
+          <w:rFonts w:cs="Arial"/>
         </w:rPr>
         <w:t xml:space="preserve"> is never cleared.</w:t>
       </w:r>
@@ -1887,12 +2221,12 @@
           <w:numId w:val="5"/>
         </w:numPr>
         <w:rPr>
-          <w:rFonts w:ascii="Arial" w:hAnsi="Arial" w:cs="Arial"/>
-        </w:rPr>
-      </w:pPr>
-      <w:r>
-        <w:rPr>
-          <w:rFonts w:ascii="Arial" w:hAnsi="Arial" w:cs="Arial"/>
+          <w:rFonts w:cs="Arial"/>
+        </w:rPr>
+      </w:pPr>
+      <w:r>
+        <w:rPr>
+          <w:rFonts w:cs="Arial"/>
         </w:rPr>
         <w:t>The amount of data which can be stored locally by a website is limited based on the user’s browser.</w:t>
       </w:r>
@@ -2003,7 +2337,7 @@
     </w:sdtPr>
     <w:sdtEndPr>
       <w:rPr>
-        <w:rFonts w:ascii="Arial" w:hAnsi="Arial" w:cs="Arial"/>
+        <w:rFonts w:cs="Arial"/>
         <w:noProof/>
       </w:rPr>
     </w:sdtEndPr>
@@ -2013,37 +2347,37 @@
           <w:pStyle w:val="Header"/>
           <w:jc w:val="right"/>
           <w:rPr>
-            <w:rFonts w:ascii="Arial" w:hAnsi="Arial" w:cs="Arial"/>
+            <w:rFonts w:cs="Arial"/>
           </w:rPr>
         </w:pPr>
         <w:r>
           <w:rPr>
-            <w:rFonts w:ascii="Arial" w:hAnsi="Arial" w:cs="Arial"/>
+            <w:rFonts w:cs="Arial"/>
           </w:rPr>
           <w:fldChar w:fldCharType="begin"/>
         </w:r>
         <w:r>
           <w:rPr>
-            <w:rFonts w:ascii="Arial" w:hAnsi="Arial" w:cs="Arial"/>
+            <w:rFonts w:cs="Arial"/>
           </w:rPr>
           <w:instrText xml:space="preserve"> PAGE   \* MERGEFORMAT </w:instrText>
         </w:r>
         <w:r>
           <w:rPr>
-            <w:rFonts w:ascii="Arial" w:hAnsi="Arial" w:cs="Arial"/>
+            <w:rFonts w:cs="Arial"/>
           </w:rPr>
           <w:fldChar w:fldCharType="separate"/>
         </w:r>
         <w:r>
           <w:rPr>
-            <w:rFonts w:ascii="Arial" w:hAnsi="Arial" w:cs="Arial"/>
+            <w:rFonts w:cs="Arial"/>
             <w:noProof/>
           </w:rPr>
           <w:t>2</w:t>
         </w:r>
         <w:r>
           <w:rPr>
-            <w:rFonts w:ascii="Arial" w:hAnsi="Arial" w:cs="Arial"/>
+            <w:rFonts w:cs="Arial"/>
             <w:noProof/>
           </w:rPr>
           <w:fldChar w:fldCharType="end"/>
@@ -2055,7 +2389,7 @@
     <w:pPr>
       <w:pStyle w:val="Header"/>
       <w:rPr>
-        <w:rFonts w:ascii="Arial" w:hAnsi="Arial" w:cs="Arial"/>
+        <w:rFonts w:cs="Arial"/>
       </w:rPr>
     </w:pPr>
   </w:p>
@@ -3374,7 +3708,10 @@
   <w:style w:type="paragraph" w:default="1" w:styleId="Normal">
     <w:name w:val="Normal"/>
     <w:qFormat/>
-    <w:rsid w:val="0025259E"/>
+    <w:rsid w:val="00B176D4"/>
+    <w:rPr>
+      <w:rFonts w:ascii="Arial" w:hAnsi="Arial"/>
+    </w:rPr>
   </w:style>
   <w:style w:type="paragraph" w:styleId="Heading1">
     <w:name w:val="heading 1"/>

</xml_diff>